<commit_message>
left with results and discussion
</commit_message>
<xml_diff>
--- a/Research Paper.docx
+++ b/Research Paper.docx
@@ -301,23 +301,7 @@
         <w:t xml:space="preserve">essential facilities for the elderly. </w:t>
       </w:r>
       <w:r>
-        <w:t xml:space="preserve">This paper analyses the geographical accessibility of three different facilities for the elderly, namely Eldercare Centres, Silver </w:t>
-      </w:r>
-      <w:proofErr w:type="spellStart"/>
-      <w:r>
-        <w:t>Infocomm</w:t>
-      </w:r>
-      <w:proofErr w:type="spellEnd"/>
-      <w:r>
-        <w:t xml:space="preserve"> </w:t>
-      </w:r>
-      <w:proofErr w:type="gramStart"/>
-      <w:r>
-        <w:t>Junctions</w:t>
-      </w:r>
-      <w:proofErr w:type="gramEnd"/>
-      <w:r>
-        <w:t xml:space="preserve"> and clinics under the Community Health Assist Scheme (CHAS). </w:t>
+        <w:t xml:space="preserve">This paper analyses the geographical accessibility of three different facilities for the elderly, namely Eldercare Centres, Silver Infocomm Junctions and clinics under the Community Health Assist Scheme (CHAS). </w:t>
       </w:r>
       <w:r>
         <w:t xml:space="preserve">The findings are discussed along with suggestions for urban planners and policy makers, to ensure that these essential facilities are located close to, or accessible to the elderly population, to further develop on Singapore’s existing support system for the silver generation. </w:t>
@@ -339,15 +323,7 @@
         <w:t xml:space="preserve">Geographical accessibility, elderly, health care, Singapore, SAM, eldercare, </w:t>
       </w:r>
       <w:r>
-        <w:t xml:space="preserve">CHAS, Silver </w:t>
-      </w:r>
-      <w:proofErr w:type="spellStart"/>
-      <w:r>
-        <w:t>Infocomm</w:t>
-      </w:r>
-      <w:proofErr w:type="spellEnd"/>
-      <w:r>
-        <w:t xml:space="preserve">, </w:t>
+        <w:t xml:space="preserve">CHAS, Silver Infocomm, </w:t>
       </w:r>
       <w:r>
         <w:t>facilities, amenities</w:t>
@@ -453,31 +429,13 @@
         <w:t>-dimensional, which requires cooperation and joint efforts between different ministries and government agencies</w:t>
       </w:r>
       <w:r>
-        <w:t xml:space="preserve">. </w:t>
-      </w:r>
-      <w:proofErr w:type="gramStart"/>
-      <w:r>
-        <w:t>A number of</w:t>
-      </w:r>
-      <w:proofErr w:type="gramEnd"/>
-      <w:r>
-        <w:t xml:space="preserve"> facilities and amenities have since been set up to ensure that the elderly population are well cared for and these senior citizens are able to remain independent in their silver years. For this study, we will be analysing the geographical aspect of some of these services, namely Eldercare Services, Silver </w:t>
-      </w:r>
-      <w:proofErr w:type="spellStart"/>
-      <w:r>
-        <w:t>Infocomm</w:t>
-      </w:r>
-      <w:proofErr w:type="spellEnd"/>
+        <w:t>. A number of facilities and amenities have since been set up to ensure that the elderly population are well cared for and these senior citizens are able to remain independent in their silver years. For this study, we will be analysing the geographical aspect of some of these services, namely Eldercare Services, Silver Infocomm</w:t>
+      </w:r>
       <w:r>
         <w:t xml:space="preserve"> </w:t>
       </w:r>
-      <w:proofErr w:type="gramStart"/>
-      <w:r>
-        <w:t>Junctions</w:t>
-      </w:r>
-      <w:proofErr w:type="gramEnd"/>
-      <w:r>
-        <w:t xml:space="preserve"> and clinics under the Community Health Assist Scheme. </w:t>
+      <w:r>
+        <w:t xml:space="preserve">Junctions and clinics under the Community Health Assist Scheme. </w:t>
       </w:r>
     </w:p>
     <w:p>
@@ -503,15 +461,7 @@
         <w:jc w:val="both"/>
       </w:pPr>
       <w:r>
-        <w:t xml:space="preserve">Silver </w:t>
-      </w:r>
-      <w:proofErr w:type="spellStart"/>
-      <w:r>
-        <w:t>Infocomm</w:t>
-      </w:r>
-      <w:proofErr w:type="spellEnd"/>
-      <w:r>
-        <w:t xml:space="preserve"> Junctions (SIJs) are learning hubs conveniently located around Singapore for the elderly to kickstart their digital learning journey</w:t>
+        <w:t>Silver Infocomm Junctions (SIJs) are learning hubs conveniently located around Singapore for the elderly to kickstart their digital learning journey</w:t>
       </w:r>
       <w:sdt>
         <w:sdtPr>
@@ -565,15 +515,7 @@
         <w:jc w:val="both"/>
       </w:pPr>
       <w:r>
-        <w:t xml:space="preserve">Availability and accessibility to such services are important to ensure that the elderly population of Singapore </w:t>
-      </w:r>
-      <w:proofErr w:type="gramStart"/>
-      <w:r>
-        <w:t>are able to</w:t>
-      </w:r>
-      <w:proofErr w:type="gramEnd"/>
-      <w:r>
-        <w:t xml:space="preserve"> receive essential care and remain independent. With increasing demand of such services due to the rise in elderly numbers, it would be beneficial to conduct a study to examine how far are the services meeting the changing demand, and how accessible these services are for the elderly population in Singapore. </w:t>
+        <w:t xml:space="preserve">Availability and accessibility to such services are important to ensure that the elderly population of Singapore are able to receive essential care and remain independent. With increasing demand of such services due to the rise in elderly numbers, it would be beneficial to conduct a study to examine how far are the services meeting the changing demand, and how accessible these services are for the elderly population in Singapore. </w:t>
       </w:r>
     </w:p>
     <w:p>
@@ -614,13 +556,11 @@
       <w:r>
         <w:t xml:space="preserve">This is a comprehensive report detailing our journey from analysing raw data to designing and implementing a web-enabled geo-visual analytics tool. There is a total of six sections in this study. Section 1 provides an overview of the problem and our motivation for solving it. This is followed by related works that we used as a guide for our research. Section 3 consists of detailed explanations of the research methodology used to solve the problem. Section 4 uncovers insights from our discovery, followed by a discussion based on the insights. </w:t>
       </w:r>
-      <w:proofErr w:type="gramStart"/>
-      <w:r>
-        <w:t>Last but not least</w:t>
-      </w:r>
-      <w:proofErr w:type="gramEnd"/>
-      <w:r>
-        <w:t xml:space="preserve">, the report concludes by looking into the future direction of the research. </w:t>
+      <w:r>
+        <w:t>T</w:t>
+      </w:r>
+      <w:r>
+        <w:t xml:space="preserve">he report concludes by looking into the future direction of the research. </w:t>
       </w:r>
     </w:p>
     <w:p>
@@ -721,15 +661,7 @@
         <w:jc w:val="both"/>
       </w:pPr>
       <w:r>
-        <w:t xml:space="preserve">To study the geospatial distribution of Eldercare centres, Silver </w:t>
-      </w:r>
-      <w:proofErr w:type="spellStart"/>
-      <w:r>
-        <w:t>Infocomm</w:t>
-      </w:r>
-      <w:proofErr w:type="spellEnd"/>
-      <w:r>
-        <w:t xml:space="preserve"> Junctions &amp; CHAS clinics with HDB blocks </w:t>
+        <w:t xml:space="preserve">To study the geospatial distribution of Eldercare centres, Silver Infocomm Junctions &amp; CHAS clinics with HDB blocks </w:t>
       </w:r>
     </w:p>
     <w:p>
@@ -800,24 +732,11 @@
       <w:r>
         <w:t xml:space="preserve"> </w:t>
       </w:r>
-      <w:proofErr w:type="gramStart"/>
-      <w:r>
-        <w:t>taking into account</w:t>
-      </w:r>
-      <w:proofErr w:type="gramEnd"/>
-      <w:r>
-        <w:t xml:space="preserve"> the geographical criteria for different types of nursing homes and possible spatial effects. The types of nursing homes are</w:t>
-      </w:r>
-      <w:r>
-        <w:t xml:space="preserve"> of for-profit, </w:t>
-      </w:r>
-      <w:proofErr w:type="gramStart"/>
-      <w:r>
-        <w:t>not-for-profit</w:t>
-      </w:r>
-      <w:proofErr w:type="gramEnd"/>
-      <w:r>
-        <w:t xml:space="preserve"> and publicly funded. </w:t>
+      <w:r>
+        <w:t>taking into account the geographical criteria for different types of nursing homes and possible spatial effects. The types of nursing homes are</w:t>
+      </w:r>
+      <w:r>
+        <w:t xml:space="preserve"> of for-profit, not-for-profit and publicly funded. </w:t>
       </w:r>
     </w:p>
     <w:p>
@@ -936,100 +855,6 @@
       </w:r>
       <w:r>
         <w:t xml:space="preserve"> a list of nursing homes and relevant attributes, demographic and socio-economic information of municipalities and the geographical polygon data. </w:t>
-      </w:r>
-    </w:p>
-    <w:p>
-      <w:pPr>
-        <w:jc w:val="both"/>
-      </w:pPr>
-      <w:r>
-        <w:t xml:space="preserve">To reflect the different dimensions of the decision to open a new nursing home, new variables are derived. </w:t>
-      </w:r>
-      <w:r>
-        <w:rPr>
-          <w:b/>
-          <w:bCs/>
-        </w:rPr>
-        <w:t>Coverage</w:t>
-      </w:r>
-      <w:r>
-        <w:t xml:space="preserve"> is defined as the percentage of elderly in nursing homes in each municipality, and </w:t>
-      </w:r>
-      <w:r>
-        <w:rPr>
-          <w:b/>
-          <w:bCs/>
-        </w:rPr>
-        <w:t>Availability</w:t>
-      </w:r>
-      <w:r>
-        <w:t xml:space="preserve"> is defined as the number of nursing homes per 10 000 elderly in each municipality. Coverage is related to the number of elde</w:t>
-      </w:r>
-      <w:r>
-        <w:t>rs</w:t>
-      </w:r>
-      <w:r>
-        <w:t xml:space="preserve"> having access to nursing homes in a municipality, while availability considers the different options in terms of types of nursing homes, </w:t>
-      </w:r>
-      <w:proofErr w:type="gramStart"/>
-      <w:r>
-        <w:t>prices</w:t>
-      </w:r>
-      <w:proofErr w:type="gramEnd"/>
-      <w:r>
-        <w:t xml:space="preserve"> and distances. </w:t>
-      </w:r>
-    </w:p>
-    <w:p>
-      <w:pPr>
-        <w:jc w:val="both"/>
-      </w:pPr>
-      <w:r>
-        <w:t xml:space="preserve">To decide where to open new nursing homes, one must consider the variation in variables and distribution of the elderly population across municipalities. </w:t>
-      </w:r>
-    </w:p>
-    <w:p>
-      <w:pPr>
-        <w:jc w:val="both"/>
-      </w:pPr>
-      <w:r>
-        <w:t xml:space="preserve">The global spatial autocorrelation measure Gi* is also used in this study to identify hot spots and cold spots, i.e. municipalities with high or low availability and coverage with respect to the global average. </w:t>
-      </w:r>
-    </w:p>
-    <w:p>
-      <w:pPr>
-        <w:jc w:val="both"/>
-      </w:pPr>
-      <w:r>
-        <w:t xml:space="preserve">To identify the determinants of coverage and availability of nursing homes in the country, the geographical regression ordinary least squares (OLS) method is used. Using the demographic and socio-economic information, the values of coverage and availability are estimated. </w:t>
-      </w:r>
-    </w:p>
-    <w:p>
-      <w:pPr>
-        <w:pStyle w:val="Heading3"/>
-      </w:pPr>
-      <w:r>
-        <w:t>3.1.3 Key Findings 1</w:t>
-      </w:r>
-    </w:p>
-    <w:p>
-      <w:pPr>
-        <w:jc w:val="both"/>
-      </w:pPr>
-      <w:r>
-        <w:t xml:space="preserve">Fig 1 shows that spatial distribution of nursing homes and other variables of interest by municipality. Map A </w:t>
-      </w:r>
-      <w:r>
-        <w:t xml:space="preserve">(Fig 1) </w:t>
-      </w:r>
-      <w:r>
-        <w:t>shows that the nursing homes are clustered in central Chile, which also has the most expensive facilities. The elderly population is also clustered in that area as well</w:t>
-      </w:r>
-      <w:r>
-        <w:t xml:space="preserve"> (Fig 2)</w:t>
-      </w:r>
-      <w:r>
-        <w:t xml:space="preserve">. </w:t>
       </w:r>
     </w:p>
     <w:p>
@@ -1167,13 +992,83 @@
     </w:p>
     <w:p>
       <w:pPr>
+        <w:jc w:val="both"/>
+      </w:pPr>
+      <w:r>
+        <w:t xml:space="preserve">To reflect the different dimensions of the decision to open a new nursing home, new variables are derived. </w:t>
+      </w:r>
+      <w:r>
+        <w:rPr>
+          <w:b/>
+          <w:bCs/>
+        </w:rPr>
+        <w:t>Coverage</w:t>
+      </w:r>
+      <w:r>
+        <w:t xml:space="preserve"> is defined as the percentage of elderly in nursing homes in each municipality, and </w:t>
+      </w:r>
+      <w:r>
+        <w:rPr>
+          <w:b/>
+          <w:bCs/>
+        </w:rPr>
+        <w:t>Availability</w:t>
+      </w:r>
+      <w:r>
+        <w:t xml:space="preserve"> is defined as the number of nursing homes per 10 000 elderly in each municipality. Coverage is related to the number of elders having access to nursing homes in a municipality, while </w:t>
+      </w:r>
+      <w:r>
+        <w:t xml:space="preserve">availability considers the different options in terms of types of nursing homes, prices and distances. </w:t>
+      </w:r>
+    </w:p>
+    <w:p>
+      <w:pPr>
+        <w:jc w:val="both"/>
+      </w:pPr>
+      <w:r>
+        <w:t xml:space="preserve">To decide where to open new nursing homes, one must consider the variation in variables and distribution of the elderly population across municipalities. </w:t>
+      </w:r>
+    </w:p>
+    <w:p>
+      <w:pPr>
+        <w:jc w:val="both"/>
+      </w:pPr>
+      <w:r>
+        <w:t xml:space="preserve">The global spatial autocorrelation measure Gi* is also used in this study to identify hot spots and cold spots, i.e. municipalities with high or low availability and coverage with respect to the global average. </w:t>
+      </w:r>
+    </w:p>
+    <w:p>
+      <w:pPr>
+        <w:jc w:val="both"/>
+      </w:pPr>
+      <w:r>
+        <w:t xml:space="preserve">To identify the determinants of coverage and availability of nursing homes in the country, the geographical regression ordinary least squares (OLS) method is used. Using the demographic and socio-economic information, the values of coverage and availability are estimated. </w:t>
+      </w:r>
+    </w:p>
+    <w:p>
+      <w:pPr>
+        <w:pStyle w:val="Heading3"/>
+      </w:pPr>
+      <w:r>
+        <w:t>3.1.3 Key Findings 1</w:t>
+      </w:r>
+    </w:p>
+    <w:p>
+      <w:pPr>
+        <w:jc w:val="both"/>
+      </w:pPr>
+      <w:r>
+        <w:t xml:space="preserve">Fig 1 shows that spatial distribution of nursing homes and other variables of interest by municipality. Map A (Fig 1) shows that the nursing homes are clustered in central Chile, which also has the most expensive facilities. The elderly population is also clustered in that area as well (Fig 2). </w:t>
+      </w:r>
+    </w:p>
+    <w:p>
+      <w:pPr>
         <w:keepNext/>
       </w:pPr>
       <w:r>
         <w:rPr>
           <w:noProof/>
         </w:rPr>
-        <w:lastRenderedPageBreak/>
         <w:drawing>
           <wp:inline distT="0" distB="0" distL="0" distR="0" wp14:anchorId="092B8BE2" wp14:editId="0B209376">
             <wp:extent cx="2581546" cy="3987800"/>
@@ -1267,7 +1162,11 @@
         <w:t>: Map of nursing homes &amp; geographical distribution of independent variables</w:t>
       </w:r>
       <w:r>
-        <w:t>. D: Poverty (% population); E: Elderly density (population over 65/area); F: FONASA (% population).</w:t>
+        <w:t xml:space="preserve">. D: Poverty </w:t>
+      </w:r>
+      <w:r>
+        <w:lastRenderedPageBreak/>
+        <w:t>(% population); E: Elderly density (population over 65/area); F: FONASA (% population).</w:t>
       </w:r>
     </w:p>
     <w:p>
@@ -1435,13 +1334,48 @@
     </w:p>
     <w:p>
       <w:pPr>
+        <w:pStyle w:val="Heading3"/>
+      </w:pPr>
+      <w:r>
+        <w:t>3.1.5 Areas for Improvement</w:t>
+      </w:r>
+    </w:p>
+    <w:p>
+      <w:pPr>
+        <w:jc w:val="both"/>
+      </w:pPr>
+      <w:r>
+        <w:t xml:space="preserve">Due to the inherent limitations of the data itself, the analysis can only be done on a municipality level. Results may differ if it is performed on a smaller scale as decisions on the location of nursing homes and spatial autocorrelation of attribute variables are explained on a smaller scale. </w:t>
+      </w:r>
+    </w:p>
+    <w:p>
+      <w:pPr>
+        <w:jc w:val="both"/>
+      </w:pPr>
+      <w:r>
+        <w:rPr>
+          <w:highlight w:val="yellow"/>
+        </w:rPr>
+        <w:t xml:space="preserve">Spatial accessibility is another useful dimension to add to the analysis. The analysis studies the demand (coverage) and supply (availability) of different types of nursing homes, and the determinants of the location of nursing homes. If performed on a smaller geographical scale, spatial accessibility could be used to show how far are the nursing homes </w:t>
+      </w:r>
+      <w:r>
+        <w:rPr>
+          <w:highlight w:val="yellow"/>
+        </w:rPr>
+        <w:t>physically accessible to the elderly population, providing a more comprehensive analysis on nursing homes.</w:t>
+      </w:r>
+      <w:r>
+        <w:t xml:space="preserve"> </w:t>
+      </w:r>
+    </w:p>
+    <w:p>
+      <w:pPr>
         <w:keepNext/>
       </w:pPr>
       <w:r>
         <w:rPr>
           <w:noProof/>
         </w:rPr>
-        <w:lastRenderedPageBreak/>
         <w:drawing>
           <wp:inline distT="0" distB="0" distL="0" distR="0" wp14:anchorId="0E95A7B3" wp14:editId="30695C4D">
             <wp:extent cx="2640330" cy="4112895"/>
@@ -1564,68 +1498,74 @@
         <w:pStyle w:val="Heading3"/>
       </w:pPr>
       <w:r>
-        <w:t>3.1.</w:t>
-      </w:r>
-      <w:r>
-        <w:t>5</w:t>
-      </w:r>
-      <w:r>
-        <w:t xml:space="preserve"> Areas for Improvement</w:t>
-      </w:r>
-    </w:p>
-    <w:p>
-      <w:pPr>
-        <w:jc w:val="both"/>
-      </w:pPr>
-      <w:r>
-        <w:t xml:space="preserve">Due to the inherent limitations of the data itself, the analysis can only be done on a municipality level. Results may differ if it is performed on a smaller scale as decisions on the location of nursing homes and spatial autocorrelation of attribute variables are explained on a smaller scale. </w:t>
-      </w:r>
-    </w:p>
-    <w:p>
-      <w:pPr>
-        <w:jc w:val="both"/>
-      </w:pPr>
-      <w:r>
-        <w:rPr>
-          <w:highlight w:val="yellow"/>
-        </w:rPr>
-        <w:t>Spatial accessibility is a</w:t>
-      </w:r>
-      <w:r>
-        <w:rPr>
-          <w:highlight w:val="yellow"/>
-        </w:rPr>
-        <w:t xml:space="preserve">nother useful dimension to </w:t>
-      </w:r>
-      <w:r>
-        <w:rPr>
-          <w:highlight w:val="yellow"/>
-        </w:rPr>
-        <w:t xml:space="preserve">add to </w:t>
-      </w:r>
-      <w:r>
-        <w:rPr>
-          <w:highlight w:val="yellow"/>
-        </w:rPr>
-        <w:t>the analysi</w:t>
-      </w:r>
-      <w:r>
-        <w:rPr>
-          <w:highlight w:val="yellow"/>
-        </w:rPr>
-        <w:t>s</w:t>
-      </w:r>
-      <w:r>
-        <w:rPr>
-          <w:highlight w:val="yellow"/>
-        </w:rPr>
-        <w:t>. The analysis studies the demand (coverage) and supply (</w:t>
-      </w:r>
-      <w:r>
-        <w:rPr>
-          <w:highlight w:val="yellow"/>
-        </w:rPr>
-        <w:t>availability) of different types of nursing homes, and the determinants of the location of nursing homes. If performed on a smaller geographical scale, spatial accessibility could be used to show how far are the nursing homes physically accessible to the elderly population, providing a more comprehensive analysis on nursing homes.</w:t>
+        <w:t>3.1.6 Conclusions</w:t>
+      </w:r>
+    </w:p>
+    <w:p>
+      <w:pPr>
+        <w:jc w:val="both"/>
+      </w:pPr>
+      <w:r>
+        <w:t xml:space="preserve">Despite the limitations above, some useful and interesting were still derived from the analysis. </w:t>
+      </w:r>
+    </w:p>
+    <w:p>
+      <w:pPr>
+        <w:jc w:val="both"/>
+      </w:pPr>
+      <w:r>
+        <w:t xml:space="preserve">From the geographical mapping, we can see that nursing homes, in terms of both coverage and availability, tend to concentrate in areas of high demand, in municipalities with older population and higher income. This also confirms that the decisions of where to open nursing homes are also closely related to demand. </w:t>
+      </w:r>
+    </w:p>
+    <w:p>
+      <w:pPr>
+        <w:jc w:val="both"/>
+      </w:pPr>
+      <w:r>
+        <w:t xml:space="preserve">Based on the regression estimates, there are indeed differences in decisions in terms of location and capacity between for-profit and non-profit nursing homes. Nursing homes are generally concentrated in areas with high elderly population and income, FONASA coverage is a key determinant for non-profit nursing homes and density is a key determinant for for-profit nursing homes.  These findings reveal the possible gaps between demand </w:t>
+      </w:r>
+      <w:r>
+        <w:lastRenderedPageBreak/>
+        <w:t xml:space="preserve">and supply. Coupled with insights on how the different types of nursing homes make decisions, this helps in formulating better strategies to improve access to long-term care. </w:t>
+      </w:r>
+    </w:p>
+    <w:p>
+      <w:pPr>
+        <w:jc w:val="both"/>
+      </w:pPr>
+      <w:r>
+        <w:t xml:space="preserve">Results of this study also highlights the presence of spatial autocorrelation where entities that are geographically closer to each other tend to share similar characteristics – Tobler’s First Law of Geography. </w:t>
+      </w:r>
+    </w:p>
+    <w:p>
+      <w:pPr>
+        <w:pStyle w:val="Heading2"/>
+        <w:rPr>
+          <w:noProof/>
+        </w:rPr>
+      </w:pPr>
+      <w:r>
+        <w:rPr>
+          <w:noProof/>
+        </w:rPr>
+        <w:t xml:space="preserve">3.2 </w:t>
+      </w:r>
+      <w:r>
+        <w:rPr>
+          <w:noProof/>
+        </w:rPr>
+        <w:t>Mapping the Spatial Disparities in Urban Health Care Services using Taxi Trajectories Data</w:t>
+      </w:r>
+    </w:p>
+    <w:p>
+      <w:pPr>
+        <w:jc w:val="both"/>
+      </w:pPr>
+      <w:r>
+        <w:t xml:space="preserve">This study presents different approach to analyse the demand and supply of healthcare services, using movement data of taxis in Guangzhou, China. Findings of the analysis </w:t>
+      </w:r>
+      <w:r>
+        <w:t>would provide insights into possible spatial inequalities to healthcare in Guangzhou.</w:t>
       </w:r>
       <w:r>
         <w:t xml:space="preserve"> </w:t>
@@ -1636,134 +1576,34 @@
         <w:pStyle w:val="Heading3"/>
       </w:pPr>
       <w:r>
-        <w:t>3.1.6 Conclusions</w:t>
-      </w:r>
-    </w:p>
-    <w:p>
-      <w:pPr>
-        <w:jc w:val="both"/>
-      </w:pPr>
-      <w:r>
-        <w:t xml:space="preserve">Despite the limitations above, some useful and interesting were still derived from the analysis. </w:t>
-      </w:r>
-    </w:p>
-    <w:p>
-      <w:pPr>
-        <w:jc w:val="both"/>
-      </w:pPr>
-      <w:r>
-        <w:t xml:space="preserve">From the geographical mapping, we can see that nursing homes, in terms of both coverage and </w:t>
-      </w:r>
-      <w:r>
-        <w:t xml:space="preserve">availability, tend to concentrate in areas of high demand, in municipalities with older population and higher income. This also confirms that the decisions of where to open nursing homes are also closely related to demand. </w:t>
-      </w:r>
-    </w:p>
-    <w:p>
-      <w:pPr>
-        <w:jc w:val="both"/>
-      </w:pPr>
-      <w:r>
-        <w:t xml:space="preserve">Based on the regression estimates, there are indeed differences in decisions in terms of location and capacity between for-profit and non-profit nursing homes. Nursing homes are generally concentrated in areas with high elderly population and income, FONASA coverage is a key determinant for non-profit nursing homes and density is a key determinant for for-profit nursing homes.  These findings reveal the possible gaps between demand and supply. Coupled with insights on how the different types of nursing homes make decisions, this helps in formulating better strategies to improve access to long-term care. </w:t>
-      </w:r>
-    </w:p>
-    <w:p>
-      <w:pPr>
-        <w:jc w:val="both"/>
-      </w:pPr>
-      <w:r>
-        <w:t xml:space="preserve">Results of this study also highlights the presence of spatial autocorrelation where entities that are geographically closer to each other tend to share similar characteristics – Tobler’s First Law of Geography. </w:t>
-      </w:r>
-    </w:p>
-    <w:p>
-      <w:pPr>
-        <w:pStyle w:val="Heading2"/>
+        <w:t>3.2.1 Data &amp; Methods</w:t>
+      </w:r>
+    </w:p>
+    <w:p>
+      <w:pPr>
+        <w:jc w:val="both"/>
+      </w:pPr>
+      <w:r>
+        <w:t>Taxi trajectories data is used to study the demand and supply of healthcare services. Some advantages of using taxi trajectories data include being able to retrieve origin and destination data without privacy violations, wider coverage of regions, larger data size with real-time information on position points. For areas lacking comprehensive survey data,</w:t>
+      </w:r>
+      <w:r>
+        <w:t xml:space="preserve"> </w:t>
+      </w:r>
+      <w:r>
+        <w:t xml:space="preserve">movement data is a good alternative.  </w:t>
+      </w:r>
+    </w:p>
+    <w:p>
+      <w:pPr>
+        <w:keepNext/>
+        <w:jc w:val="both"/>
+      </w:pPr>
+      <w:r>
         <w:rPr>
           <w:noProof/>
         </w:rPr>
-      </w:pPr>
-      <w:r>
-        <w:rPr>
-          <w:noProof/>
-        </w:rPr>
-        <w:t xml:space="preserve">3.2 </w:t>
-      </w:r>
-      <w:r>
-        <w:rPr>
-          <w:noProof/>
-        </w:rPr>
-        <w:t>Mapping the Spatial Disparities in Urban Health Care Services using Taxi Trajectories Data</w:t>
-      </w:r>
-    </w:p>
-    <w:p>
-      <w:pPr>
-        <w:jc w:val="both"/>
-      </w:pPr>
-      <w:r>
-        <w:t xml:space="preserve">This study presents different approach to analyse the demand and supply of healthcare services, using movement data of taxis in Guangzhou, China. Findings of the analysis </w:t>
-      </w:r>
-      <w:r>
-        <w:t>would provide insights into possible spatial inequalities to healthcare in Guangzhou.</w:t>
-      </w:r>
-      <w:r>
-        <w:t xml:space="preserve"> </w:t>
-      </w:r>
-    </w:p>
-    <w:p>
-      <w:pPr>
-        <w:pStyle w:val="Heading3"/>
-      </w:pPr>
-      <w:r>
-        <w:t>3.2.1 Data &amp; Methods</w:t>
-      </w:r>
-    </w:p>
-    <w:p>
-      <w:pPr>
-        <w:jc w:val="both"/>
-      </w:pPr>
-      <w:r>
-        <w:t>Taxi trajectories data is used to study the demand and supply of healthcare services. Some advantages of using taxi trajectories data include being able to retrieve origin and destination data without privacy violations, wider coverage of regions, larger data size with real-time information on position points. For areas lacking comprehensive survey data,</w:t>
-      </w:r>
-      <w:r>
-        <w:t xml:space="preserve"> </w:t>
-      </w:r>
-      <w:r>
-        <w:t xml:space="preserve">movement data is a good alternative.  </w:t>
-      </w:r>
-    </w:p>
-    <w:p>
-      <w:pPr>
-        <w:jc w:val="both"/>
-      </w:pPr>
-      <w:r>
-        <w:t>Spatial footprints are extracted from the taxi data</w:t>
-      </w:r>
-      <w:r>
-        <w:t xml:space="preserve"> (Fig 5)</w:t>
-      </w:r>
-      <w:r>
-        <w:t xml:space="preserve">, where drop-off data that fall within the hospital polygon are considered hospital visits. The 2SFCA method is then used to derive the accessibility measure. However, the travel threshold is omitted as the hospitals could attract people from around the city, even those outside of Guangzhou. </w:t>
-      </w:r>
-    </w:p>
-    <w:p>
-      <w:pPr>
-        <w:jc w:val="both"/>
-      </w:pPr>
-      <w:r>
-        <w:t xml:space="preserve">The standardised accessibility values are then compared with the standardised population density to reveal possible inequalities in healthcare. </w:t>
-      </w:r>
-    </w:p>
-    <w:p>
-      <w:pPr>
-        <w:keepNext/>
-        <w:jc w:val="both"/>
-      </w:pPr>
-      <w:r>
-        <w:rPr>
-          <w:noProof/>
-        </w:rPr>
-        <w:lastRenderedPageBreak/>
         <w:drawing>
-          <wp:inline distT="0" distB="0" distL="0" distR="0" wp14:anchorId="542AC020" wp14:editId="17DE9B43">
+          <wp:inline distT="0" distB="0" distL="0" distR="0" wp14:anchorId="27463175" wp14:editId="4AE429CC">
             <wp:extent cx="2573646" cy="2556933"/>
             <wp:effectExtent l="0" t="0" r="0" b="0"/>
             <wp:docPr id="7" name="Picture 7"/>
@@ -1820,66 +1660,86 @@
           <w:i w:val="0"/>
           <w:iCs w:val="0"/>
         </w:rPr>
-        <w:fldChar w:fldCharType="begin"/>
-      </w:r>
-      <w:r>
-        <w:rPr>
-          <w:i w:val="0"/>
-          <w:iCs w:val="0"/>
-        </w:rPr>
-        <w:instrText xml:space="preserve"> SEQ Figure \* ARABIC </w:instrText>
-      </w:r>
-      <w:r>
-        <w:rPr>
-          <w:i w:val="0"/>
-          <w:iCs w:val="0"/>
-        </w:rPr>
-        <w:fldChar w:fldCharType="separate"/>
-      </w:r>
-      <w:r>
-        <w:rPr>
-          <w:i w:val="0"/>
-          <w:iCs w:val="0"/>
+        <w:t>5</w:t>
+      </w:r>
+      <w:r>
+        <w:rPr>
+          <w:i w:val="0"/>
+          <w:iCs w:val="0"/>
+        </w:rPr>
+        <w:t>: The geographical location of Guangzhou City. A total of 164.7 thousand hospital visits were identified based on the taxi data.</w:t>
+      </w:r>
+    </w:p>
+    <w:p>
+      <w:pPr>
+        <w:jc w:val="both"/>
+      </w:pPr>
+      <w:r>
+        <w:t>Spatial footprints are extracted from the taxi data</w:t>
+      </w:r>
+      <w:r>
+        <w:t xml:space="preserve"> (Fig </w:t>
+      </w:r>
+      <w:r>
+        <w:t>5</w:t>
+      </w:r>
+      <w:r>
+        <w:t>)</w:t>
+      </w:r>
+      <w:r>
+        <w:t xml:space="preserve">, where drop-off data that fall within the hospital polygon are considered hospital visits. The 2SFCA method is then used to derive the accessibility measure. However, the travel threshold </w:t>
+      </w:r>
+      <w:r>
+        <w:t xml:space="preserve">is omitted as the hospitals could attract people from around the city, even those outside of Guangzhou. </w:t>
+      </w:r>
+    </w:p>
+    <w:p>
+      <w:pPr>
+        <w:jc w:val="both"/>
+      </w:pPr>
+    </w:p>
+    <w:p>
+      <w:pPr>
+        <w:jc w:val="both"/>
+      </w:pPr>
+      <w:r>
+        <w:t xml:space="preserve">The standardised accessibility values are then compared with the standardised population density to reveal possible inequalities in healthcare. </w:t>
+      </w:r>
+    </w:p>
+    <w:p>
+      <w:pPr>
+        <w:jc w:val="both"/>
+      </w:pPr>
+      <w:r>
+        <w:t xml:space="preserve">Preliminary findings show that majority of the total hospital visits, around 80%, are to general hospitals. Other visits that form a high proportion of total hospital visits include general hospital visits for women and children and specialised hospitals for oncology and stomatology. The average travel distance to the above hospital types range from 4.22 to 5.43 km, with standard deviations of 3.87 to 5.18 km. This shows that hospital visits usually occur within 10 km of travelling. </w:t>
+      </w:r>
+    </w:p>
+    <w:p>
+      <w:pPr>
+        <w:pStyle w:val="Heading3"/>
+      </w:pPr>
+      <w:r>
+        <w:t>3.2.2 Key Findings 1</w:t>
+      </w:r>
+    </w:p>
+    <w:p>
+      <w:pPr>
+        <w:jc w:val="both"/>
+      </w:pPr>
+      <w:r>
+        <w:t xml:space="preserve">After calculating the accessibility values, the results are classified into five levels using the natural breaks method (Fig 7). </w:t>
+      </w:r>
+    </w:p>
+    <w:p>
+      <w:pPr>
+        <w:keepNext/>
+      </w:pPr>
+      <w:r>
+        <w:rPr>
           <w:noProof/>
         </w:rPr>
-        <w:t>5</w:t>
-      </w:r>
-      <w:r>
-        <w:rPr>
-          <w:i w:val="0"/>
-          <w:iCs w:val="0"/>
-        </w:rPr>
-        <w:fldChar w:fldCharType="end"/>
-      </w:r>
-      <w:r>
-        <w:rPr>
-          <w:i w:val="0"/>
-          <w:iCs w:val="0"/>
-        </w:rPr>
-        <w:t>: The geographical location of Guangzhou City. A total of 164.7 thousand hospital visits were identified based on the taxi data.</w:t>
-      </w:r>
-    </w:p>
-    <w:p>
-      <w:pPr>
-        <w:jc w:val="both"/>
-        <w:rPr>
-          <w:noProof/>
-        </w:rPr>
-      </w:pPr>
-      <w:r>
-        <w:t xml:space="preserve">Preliminary findings show that majority of the total hospital visits, around 80%, are to general hospitals. Other visits that form a high proportion of total hospital visits include general hospital visits for women and children and specialised hospitals for oncology and stomatology. The average travel distance to the above hospital types range from 4.22 to 5.43 km, with standard deviations of 3.87 to 5.18 km. This shows that hospital visits usually occur within 10 km of travelling. </w:t>
-      </w:r>
-    </w:p>
-    <w:p>
-      <w:pPr>
-        <w:keepNext/>
-      </w:pPr>
-      <w:r>
-        <w:rPr>
-          <w:noProof/>
-        </w:rPr>
         <w:drawing>
-          <wp:inline distT="0" distB="0" distL="0" distR="0" wp14:anchorId="4368CE49" wp14:editId="26BEAD19">
+          <wp:inline distT="0" distB="0" distL="0" distR="0" wp14:anchorId="5ED160B5" wp14:editId="2177D792">
             <wp:extent cx="2640330" cy="823595"/>
             <wp:effectExtent l="0" t="0" r="7620" b="0"/>
             <wp:docPr id="5" name="Picture 5"/>
@@ -1935,28 +1795,6 @@
           <w:i w:val="0"/>
           <w:iCs w:val="0"/>
         </w:rPr>
-        <w:fldChar w:fldCharType="begin"/>
-      </w:r>
-      <w:r>
-        <w:rPr>
-          <w:i w:val="0"/>
-          <w:iCs w:val="0"/>
-        </w:rPr>
-        <w:instrText xml:space="preserve"> SEQ Figure \* ARABIC </w:instrText>
-      </w:r>
-      <w:r>
-        <w:rPr>
-          <w:i w:val="0"/>
-          <w:iCs w:val="0"/>
-        </w:rPr>
-        <w:fldChar w:fldCharType="separate"/>
-      </w:r>
-      <w:r>
-        <w:rPr>
-          <w:i w:val="0"/>
-          <w:iCs w:val="0"/>
-          <w:noProof/>
-        </w:rPr>
         <w:t>6</w:t>
       </w:r>
       <w:r>
@@ -1964,53 +1802,7 @@
           <w:i w:val="0"/>
           <w:iCs w:val="0"/>
         </w:rPr>
-        <w:fldChar w:fldCharType="end"/>
-      </w:r>
-      <w:r>
-        <w:rPr>
-          <w:i w:val="0"/>
-          <w:iCs w:val="0"/>
-        </w:rPr>
         <w:t>: Descriptive statistics of the hospital visits by hospital type.</w:t>
-      </w:r>
-    </w:p>
-    <w:p>
-      <w:pPr>
-        <w:pStyle w:val="Heading3"/>
-      </w:pPr>
-      <w:r>
-        <w:t>3.2.2 Key Findings 1</w:t>
-      </w:r>
-    </w:p>
-    <w:p>
-      <w:pPr>
-        <w:jc w:val="both"/>
-      </w:pPr>
-      <w:r>
-        <w:t>After calculating the accessibility values, the results are classified into five levels using the natural breaks method</w:t>
-      </w:r>
-      <w:r>
-        <w:t xml:space="preserve"> (Fig 7)</w:t>
-      </w:r>
-      <w:r>
-        <w:t xml:space="preserve">. </w:t>
-      </w:r>
-    </w:p>
-    <w:p>
-      <w:pPr>
-        <w:jc w:val="both"/>
-      </w:pPr>
-      <w:r>
-        <w:t xml:space="preserve">The comparison between standardised accessibility values and standardised population density is reflected in </w:t>
-      </w:r>
-      <w:r>
-        <w:t>(Fig 8)</w:t>
-      </w:r>
-      <w:r>
-        <w:t xml:space="preserve">. Results show that 32% of areas have high population density and correspondingly high hospital accessibility, while 50% of areas have low population density and low hospital accessibility. Around 13% of communities have low population density and high hospital accessibility and 5% of communities with high population density and low accessibility. </w:t>
-      </w:r>
-      <w:r>
-        <w:t xml:space="preserve">This shows presence of geographical disparities in healthcare resources in Guangzhou. </w:t>
       </w:r>
     </w:p>
     <w:p>
@@ -2080,28 +1872,6 @@
           <w:i w:val="0"/>
           <w:iCs w:val="0"/>
         </w:rPr>
-        <w:fldChar w:fldCharType="begin"/>
-      </w:r>
-      <w:r>
-        <w:rPr>
-          <w:i w:val="0"/>
-          <w:iCs w:val="0"/>
-        </w:rPr>
-        <w:instrText xml:space="preserve"> SEQ Figure \* ARABIC </w:instrText>
-      </w:r>
-      <w:r>
-        <w:rPr>
-          <w:i w:val="0"/>
-          <w:iCs w:val="0"/>
-        </w:rPr>
-        <w:fldChar w:fldCharType="separate"/>
-      </w:r>
-      <w:r>
-        <w:rPr>
-          <w:i w:val="0"/>
-          <w:iCs w:val="0"/>
-          <w:noProof/>
-        </w:rPr>
         <w:t>7</w:t>
       </w:r>
       <w:r>
@@ -2109,14 +1879,19 @@
           <w:i w:val="0"/>
           <w:iCs w:val="0"/>
         </w:rPr>
-        <w:fldChar w:fldCharType="end"/>
-      </w:r>
-      <w:r>
-        <w:rPr>
-          <w:i w:val="0"/>
-          <w:iCs w:val="0"/>
-        </w:rPr>
         <w:t>: Hospital Accessibility</w:t>
+      </w:r>
+    </w:p>
+    <w:p>
+      <w:pPr>
+        <w:jc w:val="both"/>
+      </w:pPr>
+      <w:r>
+        <w:t xml:space="preserve">The comparison between standardised accessibility values and standardised population density is reflected in (Fig 8). Results show that 32% of areas have high population density and correspondingly high hospital accessibility, while 50% of areas have </w:t>
+      </w:r>
+      <w:r>
+        <w:lastRenderedPageBreak/>
+        <w:t xml:space="preserve">low population density and low hospital accessibility. Around 13% of communities have low population density and high hospital accessibility and 5% of communities with high population density and low accessibility. This shows presence of geographical disparities in healthcare resources in Guangzhou. </w:t>
       </w:r>
     </w:p>
     <w:p>
@@ -2184,83 +1959,54 @@
           <w:i w:val="0"/>
           <w:iCs w:val="0"/>
         </w:rPr>
-        <w:fldChar w:fldCharType="begin"/>
-      </w:r>
-      <w:r>
-        <w:rPr>
-          <w:i w:val="0"/>
-          <w:iCs w:val="0"/>
-        </w:rPr>
-        <w:instrText xml:space="preserve"> SEQ Figure \* ARABIC </w:instrText>
-      </w:r>
-      <w:r>
-        <w:rPr>
-          <w:i w:val="0"/>
-          <w:iCs w:val="0"/>
-        </w:rPr>
-        <w:fldChar w:fldCharType="separate"/>
-      </w:r>
-      <w:r>
-        <w:rPr>
-          <w:i w:val="0"/>
-          <w:iCs w:val="0"/>
+        <w:t>8</w:t>
+      </w:r>
+      <w:r>
+        <w:rPr>
+          <w:i w:val="0"/>
+          <w:iCs w:val="0"/>
+        </w:rPr>
+        <w:t>: Association between hospital accessibility &amp; population density</w:t>
+      </w:r>
+    </w:p>
+    <w:p>
+      <w:pPr>
+        <w:pStyle w:val="Heading3"/>
+      </w:pPr>
+      <w:r>
+        <w:t>3.2.2 Key Findings 2</w:t>
+      </w:r>
+    </w:p>
+    <w:p>
+      <w:pPr>
+        <w:jc w:val="both"/>
+      </w:pPr>
+      <w:r>
+        <w:t xml:space="preserve">Another joint analysis was conducted for selected general hospitals as well, using standardised hospital capacity and population density. </w:t>
+      </w:r>
+      <w:r>
+        <w:t>T</w:t>
+      </w:r>
+      <w:r>
+        <w:t>here is a positive linear correlation between hospital capacity and potential population served</w:t>
+      </w:r>
+      <w:r>
+        <w:t xml:space="preserve"> (Fig 9), with three exceptions: Hospital A, B and C. Hospital A (The First Affiliated Hospital of Guangzhou Medical University) serves a large population (Fig 10), whereas Hospitals B (Guangdong Provincial Hospital of Traditional Chinese Medicine (Guangzhou University Town)) and C (Clifford Hospital) only serve its nearby communities. </w:t>
+      </w:r>
+    </w:p>
+    <w:p>
+      <w:pPr>
+        <w:keepNext/>
+        <w:jc w:val="center"/>
+      </w:pPr>
+      <w:r>
+        <w:rPr>
           <w:noProof/>
         </w:rPr>
-        <w:t>8</w:t>
-      </w:r>
-      <w:r>
-        <w:rPr>
-          <w:i w:val="0"/>
-          <w:iCs w:val="0"/>
-        </w:rPr>
-        <w:fldChar w:fldCharType="end"/>
-      </w:r>
-      <w:r>
-        <w:rPr>
-          <w:i w:val="0"/>
-          <w:iCs w:val="0"/>
-        </w:rPr>
-        <w:t>: Association between hospital accessibility &amp; population density</w:t>
-      </w:r>
-    </w:p>
-    <w:p>
-      <w:pPr>
-        <w:pStyle w:val="Heading3"/>
-      </w:pPr>
-      <w:r>
-        <w:t>3.2.2 Key Findings 2</w:t>
-      </w:r>
-    </w:p>
-    <w:p>
-      <w:pPr>
-        <w:jc w:val="both"/>
-      </w:pPr>
-      <w:r>
-        <w:t xml:space="preserve">Another joint analysis was conducted for selected general hospitals as well, using standardised hospital capacity and population density. </w:t>
-      </w:r>
-      <w:r>
-        <w:t>T</w:t>
-      </w:r>
-      <w:r>
-        <w:t>here is a positive linear correlation between hospital capacity and potential population served</w:t>
-      </w:r>
-      <w:r>
-        <w:t xml:space="preserve"> (Fig 9), with three exceptions: Hospital A, B and C. Hospital A (The First Affiliated Hospital of Guangzhou Medical University) serves a large population (Fig 10), whereas Hospitals B (Guangdong Provincial Hospital of Traditional Chinese Medicine (Guangzhou University Town)) and C (Clifford Hospital) only serve its nearby communities. </w:t>
-      </w:r>
-    </w:p>
-    <w:p>
-      <w:pPr>
-        <w:keepNext/>
-      </w:pPr>
-      <w:r>
-        <w:rPr>
-          <w:noProof/>
-        </w:rPr>
-        <w:lastRenderedPageBreak/>
         <w:drawing>
-          <wp:inline distT="0" distB="0" distL="0" distR="0" wp14:anchorId="40CB8391" wp14:editId="0D894ADC">
-            <wp:extent cx="2355672" cy="2413000"/>
-            <wp:effectExtent l="0" t="0" r="6985" b="6350"/>
+          <wp:inline distT="0" distB="0" distL="0" distR="0" wp14:anchorId="40CB8391" wp14:editId="5400B983">
+            <wp:extent cx="1786467" cy="1829942"/>
+            <wp:effectExtent l="0" t="0" r="4445" b="0"/>
             <wp:docPr id="11" name="Picture 11"/>
             <wp:cNvGraphicFramePr>
               <a:graphicFrameLocks xmlns:a="http://schemas.openxmlformats.org/drawingml/2006/main" noChangeAspect="1"/>
@@ -2280,7 +2026,7 @@
                   <pic:spPr bwMode="auto">
                     <a:xfrm>
                       <a:off x="0" y="0"/>
-                      <a:ext cx="2422548" cy="2481503"/>
+                      <a:ext cx="1899298" cy="1945519"/>
                     </a:xfrm>
                     <a:prstGeom prst="rect">
                       <a:avLst/>
@@ -2343,7 +2089,7 @@
           <w:iCs w:val="0"/>
           <w:noProof/>
         </w:rPr>
-        <w:t>9</w:t>
+        <w:t>7</w:t>
       </w:r>
       <w:r>
         <w:rPr>
@@ -2363,15 +2109,16 @@
     <w:p>
       <w:pPr>
         <w:keepNext/>
+        <w:jc w:val="center"/>
       </w:pPr>
       <w:r>
         <w:rPr>
           <w:noProof/>
         </w:rPr>
         <w:drawing>
-          <wp:inline distT="0" distB="0" distL="0" distR="0" wp14:anchorId="63948690" wp14:editId="06422C38">
-            <wp:extent cx="2640330" cy="2720975"/>
-            <wp:effectExtent l="0" t="0" r="7620" b="3175"/>
+          <wp:inline distT="0" distB="0" distL="0" distR="0" wp14:anchorId="63948690" wp14:editId="7E5B8C6A">
+            <wp:extent cx="2421467" cy="2495427"/>
+            <wp:effectExtent l="0" t="0" r="0" b="635"/>
             <wp:docPr id="16" name="Picture 16"/>
             <wp:cNvGraphicFramePr>
               <a:graphicFrameLocks xmlns:a="http://schemas.openxmlformats.org/drawingml/2006/main" noChangeAspect="1"/>
@@ -2392,7 +2139,7 @@
                   <pic:spPr>
                     <a:xfrm>
                       <a:off x="0" y="0"/>
-                      <a:ext cx="2640330" cy="2720975"/>
+                      <a:ext cx="2425289" cy="2499366"/>
                     </a:xfrm>
                     <a:prstGeom prst="rect">
                       <a:avLst/>
@@ -2425,57 +2172,29 @@
           <w:i w:val="0"/>
           <w:iCs w:val="0"/>
         </w:rPr>
-        <w:fldChar w:fldCharType="begin"/>
-      </w:r>
-      <w:r>
-        <w:rPr>
-          <w:i w:val="0"/>
-          <w:iCs w:val="0"/>
-        </w:rPr>
-        <w:instrText xml:space="preserve"> SEQ Figure \* ARABIC </w:instrText>
-      </w:r>
-      <w:r>
-        <w:rPr>
-          <w:i w:val="0"/>
-          <w:iCs w:val="0"/>
-        </w:rPr>
-        <w:fldChar w:fldCharType="separate"/>
-      </w:r>
-      <w:r>
-        <w:rPr>
-          <w:i w:val="0"/>
-          <w:iCs w:val="0"/>
+        <w:t>9</w:t>
+      </w:r>
+      <w:r>
+        <w:rPr>
+          <w:i w:val="0"/>
+          <w:iCs w:val="0"/>
+        </w:rPr>
+        <w:t>: Sources of visits to the First Affiliated Hospital of Guangzhou Medical University (A)</w:t>
+      </w:r>
+    </w:p>
+    <w:p>
+      <w:pPr>
+        <w:keepNext/>
+        <w:jc w:val="center"/>
+      </w:pPr>
+      <w:r>
+        <w:rPr>
           <w:noProof/>
         </w:rPr>
-        <w:t>10</w:t>
-      </w:r>
-      <w:r>
-        <w:rPr>
-          <w:i w:val="0"/>
-          <w:iCs w:val="0"/>
-        </w:rPr>
-        <w:fldChar w:fldCharType="end"/>
-      </w:r>
-      <w:r>
-        <w:rPr>
-          <w:i w:val="0"/>
-          <w:iCs w:val="0"/>
-        </w:rPr>
-        <w:t>: Sources of visits to the First Affiliated Hospital of Guangzhou Medical University (A)</w:t>
-      </w:r>
-    </w:p>
-    <w:p>
-      <w:pPr>
-        <w:keepNext/>
-      </w:pPr>
-      <w:r>
-        <w:rPr>
-          <w:noProof/>
-        </w:rPr>
         <w:drawing>
-          <wp:inline distT="0" distB="0" distL="0" distR="0" wp14:anchorId="2D6A4EFD" wp14:editId="6C8A9496">
-            <wp:extent cx="2640330" cy="2693035"/>
-            <wp:effectExtent l="0" t="0" r="7620" b="0"/>
+          <wp:inline distT="0" distB="0" distL="0" distR="0" wp14:anchorId="2D6A4EFD" wp14:editId="522EA9D0">
+            <wp:extent cx="2370667" cy="2417989"/>
+            <wp:effectExtent l="0" t="0" r="0" b="1905"/>
             <wp:docPr id="17" name="Picture 17"/>
             <wp:cNvGraphicFramePr>
               <a:graphicFrameLocks xmlns:a="http://schemas.openxmlformats.org/drawingml/2006/main" noChangeAspect="1"/>
@@ -2496,7 +2215,7 @@
                   <pic:spPr>
                     <a:xfrm>
                       <a:off x="0" y="0"/>
-                      <a:ext cx="2640330" cy="2693035"/>
+                      <a:ext cx="2381188" cy="2428720"/>
                     </a:xfrm>
                     <a:prstGeom prst="rect">
                       <a:avLst/>
@@ -2529,57 +2248,29 @@
           <w:i w:val="0"/>
           <w:iCs w:val="0"/>
         </w:rPr>
-        <w:fldChar w:fldCharType="begin"/>
-      </w:r>
-      <w:r>
-        <w:rPr>
-          <w:i w:val="0"/>
-          <w:iCs w:val="0"/>
-        </w:rPr>
-        <w:instrText xml:space="preserve"> SEQ Figure \* ARABIC </w:instrText>
-      </w:r>
-      <w:r>
-        <w:rPr>
-          <w:i w:val="0"/>
-          <w:iCs w:val="0"/>
-        </w:rPr>
-        <w:fldChar w:fldCharType="separate"/>
-      </w:r>
-      <w:r>
-        <w:rPr>
-          <w:i w:val="0"/>
-          <w:iCs w:val="0"/>
+        <w:t>10</w:t>
+      </w:r>
+      <w:r>
+        <w:rPr>
+          <w:i w:val="0"/>
+          <w:iCs w:val="0"/>
+        </w:rPr>
+        <w:t>: Sources of visits to Guangdong Provincial Hospital of Traditional Chinese Medicine (Guangzhou University Town) (B)</w:t>
+      </w:r>
+    </w:p>
+    <w:p>
+      <w:pPr>
+        <w:keepNext/>
+        <w:jc w:val="center"/>
+      </w:pPr>
+      <w:r>
+        <w:rPr>
           <w:noProof/>
         </w:rPr>
-        <w:t>11</w:t>
-      </w:r>
-      <w:r>
-        <w:rPr>
-          <w:i w:val="0"/>
-          <w:iCs w:val="0"/>
-        </w:rPr>
-        <w:fldChar w:fldCharType="end"/>
-      </w:r>
-      <w:r>
-        <w:rPr>
-          <w:i w:val="0"/>
-          <w:iCs w:val="0"/>
-        </w:rPr>
-        <w:t>: Sources of visits to Guangdong Provincial Hospital of Traditional Chinese Medicine (Guangzhou University Town) (B)</w:t>
-      </w:r>
-    </w:p>
-    <w:p>
-      <w:pPr>
-        <w:keepNext/>
-      </w:pPr>
-      <w:r>
-        <w:rPr>
-          <w:noProof/>
-        </w:rPr>
         <w:drawing>
-          <wp:inline distT="0" distB="0" distL="0" distR="0" wp14:anchorId="2D4C1805" wp14:editId="022502D6">
-            <wp:extent cx="2640330" cy="2675255"/>
-            <wp:effectExtent l="0" t="0" r="7620" b="0"/>
+          <wp:inline distT="0" distB="0" distL="0" distR="0" wp14:anchorId="2D4C1805" wp14:editId="72F84F88">
+            <wp:extent cx="2396067" cy="2427761"/>
+            <wp:effectExtent l="0" t="0" r="4445" b="0"/>
             <wp:docPr id="18" name="Picture 18"/>
             <wp:cNvGraphicFramePr>
               <a:graphicFrameLocks xmlns:a="http://schemas.openxmlformats.org/drawingml/2006/main" noChangeAspect="1"/>
@@ -2600,7 +2291,7 @@
                   <pic:spPr>
                     <a:xfrm>
                       <a:off x="0" y="0"/>
-                      <a:ext cx="2640330" cy="2675255"/>
+                      <a:ext cx="2411882" cy="2443786"/>
                     </a:xfrm>
                     <a:prstGeom prst="rect">
                       <a:avLst/>
@@ -2633,74 +2324,45 @@
           <w:i w:val="0"/>
           <w:iCs w:val="0"/>
         </w:rPr>
-        <w:fldChar w:fldCharType="begin"/>
-      </w:r>
-      <w:r>
-        <w:rPr>
-          <w:i w:val="0"/>
-          <w:iCs w:val="0"/>
-        </w:rPr>
-        <w:instrText xml:space="preserve"> SEQ Figure \* ARABIC </w:instrText>
-      </w:r>
-      <w:r>
-        <w:rPr>
-          <w:i w:val="0"/>
-          <w:iCs w:val="0"/>
-        </w:rPr>
-        <w:fldChar w:fldCharType="separate"/>
-      </w:r>
-      <w:r>
-        <w:rPr>
-          <w:i w:val="0"/>
-          <w:iCs w:val="0"/>
+        <w:t>11</w:t>
+      </w:r>
+      <w:r>
+        <w:rPr>
+          <w:i w:val="0"/>
+          <w:iCs w:val="0"/>
+        </w:rPr>
+        <w:t>: Sources of visits to Clifford Hospital (C)</w:t>
+      </w:r>
+    </w:p>
+    <w:p>
+      <w:pPr>
+        <w:pStyle w:val="Heading3"/>
+      </w:pPr>
+      <w:r>
+        <w:lastRenderedPageBreak/>
+        <w:t xml:space="preserve">3.2.3 </w:t>
+      </w:r>
+      <w:r>
+        <w:t>Key Findings 3</w:t>
+      </w:r>
+    </w:p>
+    <w:p>
+      <w:pPr>
+        <w:jc w:val="both"/>
+      </w:pPr>
+      <w:r>
+        <w:t xml:space="preserve">The team also considered the problem of ageing population with hospital accessibility. After identifying elderly communities and communities with increasing aging population, a spatial analysis is conducted (Fig 13). 17% of the elderly subdistrict units and 39% of the subdistrict units with increasingly ageing population have low accessibility to hospitals. </w:t>
+      </w:r>
+    </w:p>
+    <w:p>
+      <w:pPr>
+        <w:keepNext/>
+        <w:jc w:val="both"/>
+      </w:pPr>
+      <w:r>
+        <w:rPr>
           <w:noProof/>
         </w:rPr>
-        <w:t>12</w:t>
-      </w:r>
-      <w:r>
-        <w:rPr>
-          <w:i w:val="0"/>
-          <w:iCs w:val="0"/>
-        </w:rPr>
-        <w:fldChar w:fldCharType="end"/>
-      </w:r>
-      <w:r>
-        <w:rPr>
-          <w:i w:val="0"/>
-          <w:iCs w:val="0"/>
-        </w:rPr>
-        <w:t>: Sources of visits to Clifford Hospital (C)</w:t>
-      </w:r>
-    </w:p>
-    <w:p>
-      <w:pPr>
-        <w:pStyle w:val="Heading3"/>
-      </w:pPr>
-      <w:r>
-        <w:t xml:space="preserve">3.2.3 </w:t>
-      </w:r>
-      <w:r>
-        <w:t>Key Findings 3</w:t>
-      </w:r>
-    </w:p>
-    <w:p>
-      <w:pPr>
-        <w:jc w:val="both"/>
-      </w:pPr>
-      <w:r>
-        <w:t xml:space="preserve">The team also considered the problem of ageing population with hospital accessibility. After identifying elderly communities and communities with increasing aging population, a spatial analysis is conducted (Fig 13). 17% of the elderly subdistrict units and 39% of the subdistrict units with increasingly ageing population have low accessibility to hospitals. </w:t>
-      </w:r>
-    </w:p>
-    <w:p>
-      <w:pPr>
-        <w:keepNext/>
-        <w:jc w:val="both"/>
-      </w:pPr>
-      <w:r>
-        <w:rPr>
-          <w:noProof/>
-        </w:rPr>
-        <w:lastRenderedPageBreak/>
         <w:drawing>
           <wp:inline distT="0" distB="0" distL="0" distR="0" wp14:anchorId="7CFC38AF" wp14:editId="355042E5">
             <wp:extent cx="2640330" cy="1455420"/>
@@ -2763,7 +2425,7 @@
           <w:i w:val="0"/>
           <w:iCs w:val="0"/>
         </w:rPr>
-        <w:fldChar w:fldCharType="begin"/>
+        <w:t>12</w:t>
       </w:r>
       <w:r>
         <w:rPr>
@@ -2772,134 +2434,1101 @@
           <w:i w:val="0"/>
           <w:iCs w:val="0"/>
         </w:rPr>
-        <w:instrText xml:space="preserve"> SEQ Figure \* ARABIC </w:instrText>
-      </w:r>
-      <w:r>
-        <w:rPr>
-          <w:b/>
-          <w:bCs/>
-          <w:i w:val="0"/>
-          <w:iCs w:val="0"/>
-        </w:rPr>
-        <w:fldChar w:fldCharType="separate"/>
-      </w:r>
-      <w:r>
-        <w:rPr>
-          <w:b/>
-          <w:bCs/>
-          <w:i w:val="0"/>
-          <w:iCs w:val="0"/>
+        <w:t>: Overlaying the hospital accessibility results</w:t>
+      </w:r>
+      <w:r>
+        <w:rPr>
+          <w:i w:val="0"/>
+          <w:iCs w:val="0"/>
+        </w:rPr>
+        <w:t xml:space="preserve"> with (a) the elderly communities and (b) the communities with increased ageing proportions (2015)</w:t>
+      </w:r>
+    </w:p>
+    <w:p>
+      <w:pPr>
+        <w:pStyle w:val="Heading1"/>
+      </w:pPr>
+      <w:r>
+        <w:rPr>
           <w:noProof/>
         </w:rPr>
-        <w:t>13</w:t>
-      </w:r>
-      <w:r>
-        <w:rPr>
-          <w:b/>
-          <w:bCs/>
-          <w:i w:val="0"/>
-          <w:iCs w:val="0"/>
-        </w:rPr>
-        <w:fldChar w:fldCharType="end"/>
-      </w:r>
-      <w:r>
-        <w:rPr>
-          <w:b/>
-          <w:bCs/>
-          <w:i w:val="0"/>
-          <w:iCs w:val="0"/>
-        </w:rPr>
-        <w:t>: Overlaying the hospital accessibility results</w:t>
-      </w:r>
-      <w:r>
-        <w:rPr>
-          <w:i w:val="0"/>
-          <w:iCs w:val="0"/>
-        </w:rPr>
-        <w:t xml:space="preserve"> with (a) the elderly communities and (b) the communities with increased ageing proportions (2015)</w:t>
+        <w:t>4 METHODOLOGY</w:t>
+      </w:r>
+    </w:p>
+    <w:p>
+      <w:pPr>
+        <w:pStyle w:val="Heading2"/>
+      </w:pPr>
+      <w:r>
+        <w:t>4.</w:t>
+      </w:r>
+      <w:r>
+        <w:t>1</w:t>
+      </w:r>
+      <w:r>
+        <w:t xml:space="preserve"> Spatial Point Pattern Analysis</w:t>
+      </w:r>
+    </w:p>
+    <w:p>
+      <w:pPr>
+        <w:jc w:val="both"/>
+      </w:pPr>
+      <w:r>
+        <w:t xml:space="preserve">The use of spatial point pattern analysis (SPPA) is popular in the studying </w:t>
+      </w:r>
+      <w:r>
+        <w:t xml:space="preserve">the occurrence and </w:t>
+      </w:r>
+      <w:r>
+        <w:t xml:space="preserve">distribution of point data over space. It is one of the most fundamental concepts in geography. In recent years, with the rise of smart nations all around the world, Geographical Information Systems </w:t>
+      </w:r>
+      <w:r>
+        <w:t xml:space="preserve">to analyse spatial data </w:t>
+      </w:r>
+      <w:r>
+        <w:t xml:space="preserve">are becoming increasingly popular to uncover valuable information for </w:t>
+      </w:r>
+      <w:r>
+        <w:t xml:space="preserve">effective </w:t>
+      </w:r>
+      <w:r>
+        <w:t xml:space="preserve">planning, </w:t>
+      </w:r>
+      <w:r>
+        <w:t>management,</w:t>
+      </w:r>
+      <w:r>
+        <w:t xml:space="preserve"> and development of cities. </w:t>
+      </w:r>
+    </w:p>
+    <w:p>
+      <w:pPr>
+        <w:jc w:val="both"/>
+      </w:pPr>
+      <w:r>
+        <w:t xml:space="preserve">Under spatial point pattern analysis, we are able to visualise the distribution of points. Further analysis can be performed to identify possible spatial outliers, clustering patterns and hotspots. </w:t>
+      </w:r>
+    </w:p>
+    <w:p>
+      <w:pPr>
+        <w:jc w:val="both"/>
+      </w:pPr>
+      <w:r>
+        <w:t>W</w:t>
+      </w:r>
+      <w:r>
+        <w:t xml:space="preserve">e hope to understand whether the distribution of Eldercare Services, Silver Infocomm Junctions and CHAS Clinics follow a random distribution, regular or clustered pattern, and how this distribution compares with that of HDB locations. </w:t>
+      </w:r>
+    </w:p>
+    <w:p>
+      <w:pPr>
+        <w:jc w:val="both"/>
+      </w:pPr>
+      <w:r>
+        <w:t>Hypothesis testing method is used to determine the pattern of point distribution across space. The types of point pattern include complete spatial randomness (CSR) or regular, clustered, normal and uniform distribution (Fig 13). The null hypothesis (H</w:t>
+      </w:r>
+      <w:r>
+        <w:rPr>
+          <w:vertAlign w:val="subscript"/>
+        </w:rPr>
+        <w:t>0</w:t>
+      </w:r>
+      <w:r>
+        <w:t>)</w:t>
+      </w:r>
+      <w:r>
+        <w:t xml:space="preserve"> describes that points follow a completely spatial random distribution, whereas the alternative hypothesis (H</w:t>
+      </w:r>
+      <w:r>
+        <w:rPr>
+          <w:vertAlign w:val="subscript"/>
+        </w:rPr>
+        <w:t>1</w:t>
+      </w:r>
+      <w:r>
+        <w:t xml:space="preserve">) describes that points do not follow </w:t>
+      </w:r>
+      <w:r>
+        <w:t xml:space="preserve">CSR distribution. A p-value is subsequently derived and compared to the level of significance to decide which hypothesis to reject. </w:t>
+      </w:r>
+    </w:p>
+    <w:p>
+      <w:pPr>
+        <w:keepNext/>
+        <w:jc w:val="both"/>
+      </w:pPr>
+      <w:r>
+        <w:rPr>
+          <w:noProof/>
+        </w:rPr>
+        <w:drawing>
+          <wp:inline distT="0" distB="0" distL="0" distR="0" wp14:anchorId="17A3B178" wp14:editId="07F8EE63">
+            <wp:extent cx="2096135" cy="2180590"/>
+            <wp:effectExtent l="0" t="0" r="0" b="0"/>
+            <wp:docPr id="20" name="Picture 20"/>
+            <wp:cNvGraphicFramePr>
+              <a:graphicFrameLocks xmlns:a="http://schemas.openxmlformats.org/drawingml/2006/main" noChangeAspect="1"/>
+            </wp:cNvGraphicFramePr>
+            <a:graphic xmlns:a="http://schemas.openxmlformats.org/drawingml/2006/main">
+              <a:graphicData uri="http://schemas.openxmlformats.org/drawingml/2006/picture">
+                <pic:pic xmlns:pic="http://schemas.openxmlformats.org/drawingml/2006/picture">
+                  <pic:nvPicPr>
+                    <pic:cNvPr id="0" name="Picture 1"/>
+                    <pic:cNvPicPr>
+                      <a:picLocks noChangeAspect="1" noChangeArrowheads="1"/>
+                    </pic:cNvPicPr>
+                  </pic:nvPicPr>
+                  <pic:blipFill>
+                    <a:blip r:embed="rId20">
+                      <a:extLst>
+                        <a:ext uri="{28A0092B-C50C-407E-A947-70E740481C1C}">
+                          <a14:useLocalDpi xmlns:a14="http://schemas.microsoft.com/office/drawing/2010/main" val="0"/>
+                        </a:ext>
+                      </a:extLst>
+                    </a:blip>
+                    <a:srcRect/>
+                    <a:stretch>
+                      <a:fillRect/>
+                    </a:stretch>
+                  </pic:blipFill>
+                  <pic:spPr bwMode="auto">
+                    <a:xfrm>
+                      <a:off x="0" y="0"/>
+                      <a:ext cx="2096135" cy="2180590"/>
+                    </a:xfrm>
+                    <a:prstGeom prst="rect">
+                      <a:avLst/>
+                    </a:prstGeom>
+                    <a:noFill/>
+                    <a:ln>
+                      <a:noFill/>
+                    </a:ln>
+                  </pic:spPr>
+                </pic:pic>
+              </a:graphicData>
+            </a:graphic>
+          </wp:inline>
+        </w:drawing>
+      </w:r>
+    </w:p>
+    <w:p>
+      <w:pPr>
+        <w:pStyle w:val="Caption"/>
+        <w:jc w:val="both"/>
+        <w:rPr>
+          <w:i w:val="0"/>
+          <w:iCs w:val="0"/>
+        </w:rPr>
+      </w:pPr>
+      <w:r>
+        <w:rPr>
+          <w:i w:val="0"/>
+          <w:iCs w:val="0"/>
+        </w:rPr>
+        <w:t>Figure 13: Types of point patterns</w:t>
+      </w:r>
+    </w:p>
+    <w:p>
+      <w:r>
+        <w:t xml:space="preserve">There are two levels of SPPA – the first order and second order analysis. </w:t>
+      </w:r>
+      <w:r>
+        <w:t xml:space="preserve">In our analysis, both levels will be used to determine the distribution of points. </w:t>
+      </w:r>
+    </w:p>
+    <w:p>
+      <w:pPr>
+        <w:pStyle w:val="Heading3"/>
+      </w:pPr>
+      <w:r>
+        <w:t>4.1.1 First Order SPPA</w:t>
+      </w:r>
+    </w:p>
+    <w:p>
+      <w:pPr>
+        <w:jc w:val="both"/>
+      </w:pPr>
+      <w:r>
+        <w:t xml:space="preserve">First Order SPPA </w:t>
+      </w:r>
+      <w:r>
+        <w:t>determines whether</w:t>
+      </w:r>
+      <w:r>
+        <w:t xml:space="preserve"> the distribution of observations is due to changes in </w:t>
+      </w:r>
+      <w:r>
+        <w:t>its underlying properties. Met</w:t>
+      </w:r>
+      <w:r>
+        <w:t xml:space="preserve">hods include Quadrat Analysis and Kernel Density Estimation. </w:t>
+      </w:r>
+    </w:p>
+    <w:p>
+      <w:pPr>
+        <w:pStyle w:val="Heading3"/>
+      </w:pPr>
+      <w:r>
+        <w:t>4.1.1.1 Quadrat Analysis</w:t>
+      </w:r>
+    </w:p>
+    <w:p>
+      <w:pPr>
+        <w:jc w:val="both"/>
+      </w:pPr>
+      <w:r>
+        <w:t xml:space="preserve">Quadrat Analysis involves the study area being divided into smaller areas known as quadrats. The point density is then calculated per quadrat, by dividing the number of points with area of the quadrat. This shows the distribution of point density across the entire study area. </w:t>
+      </w:r>
+    </w:p>
+    <w:p>
+      <w:pPr>
+        <w:jc w:val="both"/>
+      </w:pPr>
+      <w:r>
+        <w:t>Using hypothesis testing with Monte-Carlo simulation, we will be able to determine if the distribution of Eldercare Services, Silver Infocomm Junctions and CHAS clinics are randomly distributed or not.</w:t>
+      </w:r>
+      <w:r>
+        <w:t xml:space="preserve"> </w:t>
+      </w:r>
+      <w:r>
+        <w:t>If the calculated p-value is smaller than the level of significance (α), null hypothesis is rejected</w:t>
+      </w:r>
+      <w:r>
+        <w:t xml:space="preserve">, indicating that the distribution of points are not completely random. </w:t>
+      </w:r>
+    </w:p>
+    <w:p>
+      <w:pPr>
+        <w:pStyle w:val="Heading3"/>
+      </w:pPr>
+      <w:r>
+        <w:t>4.1.1.2 Kernel Density Estimation</w:t>
+      </w:r>
+    </w:p>
+    <w:p>
+      <w:pPr>
+        <w:jc w:val="both"/>
+      </w:pPr>
+      <w:r>
+        <w:t xml:space="preserve">Kernel Density Estimation (KDE) is another method to compute the intensity of point distribution. KDE maps can be used to identify hot spots, which is a more accurate visualisation than mapping points to visualise patterns. </w:t>
+      </w:r>
+    </w:p>
+    <w:p>
+      <w:pPr>
+        <w:jc w:val="both"/>
+      </w:pPr>
+      <w:r>
+        <w:t xml:space="preserve">To calculate the KDE, we assigned </w:t>
+      </w:r>
+      <w:proofErr w:type="spellStart"/>
+      <w:r>
+        <w:t>bw.diggle</w:t>
+      </w:r>
+      <w:proofErr w:type="spellEnd"/>
+      <w:r>
+        <w:t xml:space="preserve"> to the sigma argument as it automatically selects the ideal bandwidth to minimise the mean squared error. The kernel function chosen is Gaussian. </w:t>
+      </w:r>
+    </w:p>
+    <w:p>
+      <w:pPr>
+        <w:pStyle w:val="Heading3"/>
+      </w:pPr>
+      <w:r>
+        <w:lastRenderedPageBreak/>
+        <w:t>4.1.2 Second Order SPPA</w:t>
+      </w:r>
+    </w:p>
+    <w:p>
+      <w:pPr>
+        <w:jc w:val="both"/>
+      </w:pPr>
+      <w:r>
+        <w:t xml:space="preserve">Second Order SPPA determines whether the distribution of observations </w:t>
+      </w:r>
+      <w:r>
+        <w:t>is</w:t>
+      </w:r>
+      <w:r>
+        <w:t xml:space="preserve"> due to </w:t>
+      </w:r>
+      <w:r>
+        <w:t>interactions between each other. There are a number of methods such as G, F, K and L functions</w:t>
+      </w:r>
+      <w:r>
+        <w:t xml:space="preserve">, which produce similar results. Since our analysis is related to demand and supply of elderly facilities, it is useful to use the K-Cross function, an extension of the Ripley’s K function, to consider the number of one type of observations are located near those of a different type. This allows us to find out if each of the elderly facilities are clustered near HDB buildings. </w:t>
+      </w:r>
+    </w:p>
+    <w:p>
+      <w:pPr>
+        <w:pStyle w:val="Heading3"/>
+      </w:pPr>
+      <w:r>
+        <w:t>4.1.2.1 K-Cross Function</w:t>
+      </w:r>
+    </w:p>
+    <w:p>
+      <w:r>
+        <w:t xml:space="preserve">The K-Cross function can be explained by the formula below: </w:t>
+      </w:r>
+    </w:p>
+    <w:p>
+      <w:pPr>
+        <w:jc w:val="both"/>
+      </w:pPr>
+      <w:r>
+        <w:rPr>
+          <w:rFonts w:ascii="Calibri" w:hAnsi="Calibri"/>
+          <w:noProof/>
+          <w:sz w:val="22"/>
+          <w:szCs w:val="22"/>
+        </w:rPr>
+        <w:drawing>
+          <wp:inline distT="0" distB="0" distL="0" distR="0" wp14:anchorId="06E24968" wp14:editId="3D5D4A5E">
+            <wp:extent cx="2640330" cy="441960"/>
+            <wp:effectExtent l="0" t="0" r="7620" b="0"/>
+            <wp:docPr id="21" name="Picture 21" descr="Kij (d) — —E(# points of type j distance r of point type i) &#10;— intensity of type j events "/>
+            <wp:cNvGraphicFramePr>
+              <a:graphicFrameLocks xmlns:a="http://schemas.openxmlformats.org/drawingml/2006/main" noChangeAspect="1"/>
+            </wp:cNvGraphicFramePr>
+            <a:graphic xmlns:a="http://schemas.openxmlformats.org/drawingml/2006/main">
+              <a:graphicData uri="http://schemas.openxmlformats.org/drawingml/2006/picture">
+                <pic:pic xmlns:pic="http://schemas.openxmlformats.org/drawingml/2006/picture">
+                  <pic:nvPicPr>
+                    <pic:cNvPr id="0" name="Picture 3" descr="Kij (d) — —E(# points of type j distance r of point type i) &#10;— intensity of type j events "/>
+                    <pic:cNvPicPr>
+                      <a:picLocks noChangeAspect="1" noChangeArrowheads="1"/>
+                    </pic:cNvPicPr>
+                  </pic:nvPicPr>
+                  <pic:blipFill>
+                    <a:blip r:embed="rId21">
+                      <a:extLst>
+                        <a:ext uri="{28A0092B-C50C-407E-A947-70E740481C1C}">
+                          <a14:useLocalDpi xmlns:a14="http://schemas.microsoft.com/office/drawing/2010/main" val="0"/>
+                        </a:ext>
+                      </a:extLst>
+                    </a:blip>
+                    <a:srcRect/>
+                    <a:stretch>
+                      <a:fillRect/>
+                    </a:stretch>
+                  </pic:blipFill>
+                  <pic:spPr bwMode="auto">
+                    <a:xfrm>
+                      <a:off x="0" y="0"/>
+                      <a:ext cx="2640330" cy="441960"/>
+                    </a:xfrm>
+                    <a:prstGeom prst="rect">
+                      <a:avLst/>
+                    </a:prstGeom>
+                    <a:noFill/>
+                    <a:ln>
+                      <a:noFill/>
+                    </a:ln>
+                  </pic:spPr>
+                </pic:pic>
+              </a:graphicData>
+            </a:graphic>
+          </wp:inline>
+        </w:drawing>
+      </w:r>
+    </w:p>
+    <w:p>
+      <w:pPr>
+        <w:jc w:val="both"/>
+      </w:pPr>
+      <w:r>
+        <w:t xml:space="preserve">Similarly, we will once again perform hypothesis testing with Monte-Carlo simulation, with a null hypothesis that there is no clustering relationship between HDB locations and location of elderly facilities, and alternative hypothesis stating otherwise. </w:t>
+      </w:r>
+    </w:p>
+    <w:p>
+      <w:pPr>
+        <w:jc w:val="both"/>
+      </w:pPr>
+      <w:r>
+        <w:t xml:space="preserve">The results of the K-Cross function will </w:t>
+      </w:r>
+      <w:r>
+        <w:t xml:space="preserve">display the distance at which </w:t>
+      </w:r>
+      <w:r>
+        <w:t>clusters (if any) start to be observed.</w:t>
+      </w:r>
+      <w:r>
+        <w:t xml:space="preserve"> </w:t>
+      </w:r>
+    </w:p>
+    <w:p>
+      <w:pPr>
+        <w:pStyle w:val="Heading3"/>
+      </w:pPr>
+      <w:r>
+        <w:t>4.1.</w:t>
+      </w:r>
+      <w:r>
+        <w:t>3</w:t>
+      </w:r>
+      <w:r>
+        <w:t xml:space="preserve"> </w:t>
+      </w:r>
+      <w:r>
+        <w:t>Measuring Spatial Autocorrelation</w:t>
+      </w:r>
+    </w:p>
+    <w:p>
+      <w:pPr>
+        <w:jc w:val="both"/>
+      </w:pPr>
+      <w:r>
+        <w:t xml:space="preserve">There are two common measures of spatial autocorrelation: 1. Moran’s I statistic (Moran, 1950) and 2. Geary’s C </w:t>
+      </w:r>
+      <w:r>
+        <w:t xml:space="preserve">ratio </w:t>
+      </w:r>
+      <w:r>
+        <w:t xml:space="preserve">(Geary, 1954). </w:t>
+      </w:r>
+    </w:p>
+    <w:p>
+      <w:pPr>
+        <w:jc w:val="both"/>
+      </w:pPr>
+      <w:r>
+        <w:t>In our analysis, we will be using Geary’s</w:t>
+      </w:r>
+      <w:r>
+        <w:t xml:space="preserve"> contiguity ratio (or Geary’s C)</w:t>
+      </w:r>
+      <w:r>
+        <w:t xml:space="preserve"> to identify the hot spots and cold spots for the different facilities</w:t>
+      </w:r>
+      <w:r>
+        <w:t xml:space="preserve">. Geary’s C is defined as: </w:t>
+      </w:r>
+    </w:p>
+    <w:p>
+      <w:pPr>
+        <w:jc w:val="both"/>
+      </w:pPr>
+      <w:r>
+        <w:rPr>
+          <w:noProof/>
+        </w:rPr>
+        <w:drawing>
+          <wp:inline distT="0" distB="0" distL="0" distR="0" wp14:anchorId="38B1A04D" wp14:editId="5D360905">
+            <wp:extent cx="2640330" cy="661670"/>
+            <wp:effectExtent l="0" t="0" r="7620" b="5080"/>
+            <wp:docPr id="22" name="Picture 22"/>
+            <wp:cNvGraphicFramePr>
+              <a:graphicFrameLocks xmlns:a="http://schemas.openxmlformats.org/drawingml/2006/main" noChangeAspect="1"/>
+            </wp:cNvGraphicFramePr>
+            <a:graphic xmlns:a="http://schemas.openxmlformats.org/drawingml/2006/main">
+              <a:graphicData uri="http://schemas.openxmlformats.org/drawingml/2006/picture">
+                <pic:pic xmlns:pic="http://schemas.openxmlformats.org/drawingml/2006/picture">
+                  <pic:nvPicPr>
+                    <pic:cNvPr id="1" name=""/>
+                    <pic:cNvPicPr/>
+                  </pic:nvPicPr>
+                  <pic:blipFill>
+                    <a:blip r:embed="rId22"/>
+                    <a:stretch>
+                      <a:fillRect/>
+                    </a:stretch>
+                  </pic:blipFill>
+                  <pic:spPr>
+                    <a:xfrm>
+                      <a:off x="0" y="0"/>
+                      <a:ext cx="2640330" cy="661670"/>
+                    </a:xfrm>
+                    <a:prstGeom prst="rect">
+                      <a:avLst/>
+                    </a:prstGeom>
+                  </pic:spPr>
+                </pic:pic>
+              </a:graphicData>
+            </a:graphic>
+          </wp:inline>
+        </w:drawing>
+      </w:r>
+      <w:r>
+        <w:t xml:space="preserve">where N is the number of spatial units indexed by </w:t>
+      </w:r>
+      <w:proofErr w:type="spellStart"/>
+      <w:r>
+        <w:t>i</w:t>
+      </w:r>
+      <w:proofErr w:type="spellEnd"/>
+      <w:r>
+        <w:t xml:space="preserve"> and j; x is the variable of interest; </w:t>
+      </w:r>
+      <w:proofErr w:type="spellStart"/>
+      <w:r>
+        <w:t>w</w:t>
+      </w:r>
+      <w:r>
+        <w:rPr>
+          <w:vertAlign w:val="subscript"/>
+        </w:rPr>
+        <w:t>ij</w:t>
+      </w:r>
+      <w:proofErr w:type="spellEnd"/>
+      <w:r>
+        <w:t xml:space="preserve"> is the spatial weights matrix that compares the distance between </w:t>
+      </w:r>
+      <w:proofErr w:type="spellStart"/>
+      <w:r>
+        <w:t>i</w:t>
+      </w:r>
+      <w:proofErr w:type="spellEnd"/>
+      <w:r>
+        <w:t xml:space="preserve"> and j. </w:t>
+      </w:r>
+    </w:p>
+    <w:p>
+      <w:pPr>
+        <w:jc w:val="both"/>
+      </w:pPr>
+      <w:r>
+        <w:t xml:space="preserve">The Geary’s C value ranges from 0 to an unspecified value greater than 1. Values smaller than 1 indicate positive spatial autocorrelation while values greater than 1 indicate negative spatial autocorrelation. Geary’s C takes on the value 1 if there is no spatial </w:t>
+      </w:r>
+      <w:r>
+        <w:t xml:space="preserve">autocorrelation. The function to calculate Geary’s C is </w:t>
+      </w:r>
+      <w:proofErr w:type="spellStart"/>
+      <w:r>
+        <w:rPr>
+          <w:i/>
+          <w:iCs/>
+        </w:rPr>
+        <w:t>geary.test</w:t>
+      </w:r>
+      <w:proofErr w:type="spellEnd"/>
+      <w:r>
+        <w:rPr>
+          <w:i/>
+          <w:iCs/>
+        </w:rPr>
+        <w:t>()</w:t>
+      </w:r>
+      <w:r>
+        <w:t xml:space="preserve"> from the </w:t>
+      </w:r>
+      <w:proofErr w:type="spellStart"/>
+      <w:r>
+        <w:rPr>
+          <w:i/>
+          <w:iCs/>
+        </w:rPr>
+        <w:t>spdep</w:t>
+      </w:r>
+      <w:proofErr w:type="spellEnd"/>
+      <w:r>
+        <w:rPr>
+          <w:i/>
+          <w:iCs/>
+        </w:rPr>
+        <w:t xml:space="preserve"> </w:t>
+      </w:r>
+      <w:r>
+        <w:t xml:space="preserve">package. </w:t>
+      </w:r>
+    </w:p>
+    <w:p>
+      <w:pPr>
+        <w:pStyle w:val="Heading2"/>
+      </w:pPr>
+      <w:r>
+        <w:t>4.3 Distance Matrix</w:t>
+      </w:r>
+    </w:p>
+    <w:p>
+      <w:pPr>
+        <w:jc w:val="both"/>
+      </w:pPr>
+      <w:r>
+        <w:t xml:space="preserve">Before performing the geographical accessibility analysis, we would have to find out the distance between each HDB building and the locations of the facility of interest. The result will take the form of a matrix, where the rows are HDB buildings and columns being the specific facility. </w:t>
+      </w:r>
+    </w:p>
+    <w:p>
+      <w:pPr>
+        <w:jc w:val="both"/>
+      </w:pPr>
+      <w:r>
+        <w:t xml:space="preserve">The function </w:t>
+      </w:r>
+      <w:proofErr w:type="spellStart"/>
+      <w:r>
+        <w:rPr>
+          <w:i/>
+          <w:iCs/>
+        </w:rPr>
+        <w:t>CreateDistMatrix</w:t>
+      </w:r>
+      <w:proofErr w:type="spellEnd"/>
+      <w:r>
+        <w:rPr>
+          <w:i/>
+          <w:iCs/>
+        </w:rPr>
+        <w:t>()</w:t>
+      </w:r>
+      <w:r>
+        <w:t xml:space="preserve"> from </w:t>
+      </w:r>
+      <w:proofErr w:type="spellStart"/>
+      <w:r>
+        <w:rPr>
+          <w:i/>
+          <w:iCs/>
+        </w:rPr>
+        <w:t>SpatialPosition</w:t>
+      </w:r>
+      <w:proofErr w:type="spellEnd"/>
+      <w:r>
+        <w:t xml:space="preserve"> package is used to create the distance matrix. </w:t>
+      </w:r>
+    </w:p>
+    <w:p>
+      <w:pPr>
+        <w:pStyle w:val="Heading2"/>
+      </w:pPr>
+      <w:r>
+        <w:t>4.4 Geographical Accessibility Analysis</w:t>
+      </w:r>
+    </w:p>
+    <w:p>
+      <w:pPr>
+        <w:jc w:val="both"/>
+      </w:pPr>
+      <w:r>
+        <w:t xml:space="preserve">One common approach for assessing geographical accessibility is by using potential spatial accessibility. This is a popular approach used by researchers and analysts to analyse the supply primary healthcare services with respect to the population using a threshold distance and capacity as well. </w:t>
+      </w:r>
+    </w:p>
+    <w:p>
+      <w:pPr>
+        <w:jc w:val="both"/>
+      </w:pPr>
+      <w:r>
+        <w:t xml:space="preserve">Over the years, </w:t>
+      </w:r>
+      <w:r>
+        <w:t>various methods</w:t>
+      </w:r>
+      <w:r>
+        <w:t xml:space="preserve"> such as Hansen’s Potential Model, Spatial Accessibility Model and the floating catchment area method</w:t>
+      </w:r>
+      <w:r>
+        <w:t xml:space="preserve"> </w:t>
+      </w:r>
+      <w:r>
+        <w:t xml:space="preserve">were </w:t>
+      </w:r>
+      <w:r>
+        <w:t>developed to measure geographical accessibility</w:t>
+      </w:r>
+      <w:r>
+        <w:t xml:space="preserve">. </w:t>
+      </w:r>
+      <w:r>
+        <w:t xml:space="preserve">For our analysis, using the distance matrix created earlier, Hansen’s Potential Model is used to derive the accessibility scores. </w:t>
+      </w:r>
+    </w:p>
+    <w:p>
+      <w:pPr>
+        <w:pStyle w:val="Heading3"/>
+      </w:pPr>
+      <w:r>
+        <w:t>4.4.1 Hansen’s Potential Model</w:t>
+      </w:r>
+    </w:p>
+    <w:p>
+      <w:pPr>
+        <w:jc w:val="both"/>
+      </w:pPr>
+      <w:r>
+        <w:t>Hansen’s Potential Model is an adaptation of the gravity model</w:t>
+      </w:r>
+      <w:r>
+        <w:t xml:space="preserve">. The formula is shown below, stating that the accessibility is directly proportional to the size of the attraction and is inversely proportional to the distance to the attraction. </w:t>
+      </w:r>
+    </w:p>
+    <w:p>
+      <w:pPr>
+        <w:jc w:val="both"/>
+      </w:pPr>
+      <w:r>
+        <w:rPr>
+          <w:noProof/>
+        </w:rPr>
+        <w:drawing>
+          <wp:inline distT="0" distB="0" distL="0" distR="0" wp14:anchorId="2221F7DA" wp14:editId="22A3B79D">
+            <wp:extent cx="2640330" cy="974090"/>
+            <wp:effectExtent l="0" t="0" r="7620" b="0"/>
+            <wp:docPr id="25" name="Picture 25"/>
+            <wp:cNvGraphicFramePr>
+              <a:graphicFrameLocks xmlns:a="http://schemas.openxmlformats.org/drawingml/2006/main" noChangeAspect="1"/>
+            </wp:cNvGraphicFramePr>
+            <a:graphic xmlns:a="http://schemas.openxmlformats.org/drawingml/2006/main">
+              <a:graphicData uri="http://schemas.openxmlformats.org/drawingml/2006/picture">
+                <pic:pic xmlns:pic="http://schemas.openxmlformats.org/drawingml/2006/picture">
+                  <pic:nvPicPr>
+                    <pic:cNvPr id="1" name=""/>
+                    <pic:cNvPicPr/>
+                  </pic:nvPicPr>
+                  <pic:blipFill>
+                    <a:blip r:embed="rId23"/>
+                    <a:stretch>
+                      <a:fillRect/>
+                    </a:stretch>
+                  </pic:blipFill>
+                  <pic:spPr>
+                    <a:xfrm>
+                      <a:off x="0" y="0"/>
+                      <a:ext cx="2640330" cy="974090"/>
+                    </a:xfrm>
+                    <a:prstGeom prst="rect">
+                      <a:avLst/>
+                    </a:prstGeom>
+                  </pic:spPr>
+                </pic:pic>
+              </a:graphicData>
+            </a:graphic>
+          </wp:inline>
+        </w:drawing>
+      </w:r>
+    </w:p>
+    <w:p>
+      <w:pPr>
+        <w:jc w:val="both"/>
+      </w:pPr>
+      <w:r>
+        <w:t>To compute spatial accessibility, t</w:t>
+      </w:r>
+      <w:r>
+        <w:t>he function</w:t>
+      </w:r>
+      <w:r>
+        <w:t xml:space="preserve"> </w:t>
+      </w:r>
+      <w:r>
+        <w:rPr>
+          <w:i/>
+          <w:iCs/>
+        </w:rPr>
+        <w:t>ac()</w:t>
+      </w:r>
+      <w:r>
+        <w:t xml:space="preserve"> </w:t>
+      </w:r>
+      <w:r>
+        <w:t xml:space="preserve">from </w:t>
+      </w:r>
+      <w:proofErr w:type="spellStart"/>
+      <w:r>
+        <w:rPr>
+          <w:i/>
+          <w:iCs/>
+        </w:rPr>
+        <w:t>SpatialAcc</w:t>
+      </w:r>
+      <w:proofErr w:type="spellEnd"/>
+      <w:r>
+        <w:t xml:space="preserve"> package is used. </w:t>
+      </w:r>
+    </w:p>
+    <w:p>
+      <w:pPr>
+        <w:pStyle w:val="Heading3"/>
+      </w:pPr>
+      <w:r>
+        <w:t>4.4.2 Parameters</w:t>
+      </w:r>
+    </w:p>
+    <w:p>
+      <w:pPr>
+        <w:jc w:val="both"/>
+      </w:pPr>
+      <w:proofErr w:type="spellStart"/>
+      <w:r>
+        <w:t>M</w:t>
+      </w:r>
+      <w:r>
+        <w:rPr>
+          <w:vertAlign w:val="subscript"/>
+        </w:rPr>
+        <w:t>j</w:t>
+      </w:r>
+      <w:proofErr w:type="spellEnd"/>
+      <w:r>
+        <w:t xml:space="preserve"> refers to the capacity of each facility. Due to the lack of data for the capacities, our solution is designed in a way that allows the user to select the capacity to visualise how accessibility values change with capacity. </w:t>
+      </w:r>
+    </w:p>
+    <w:p>
+      <w:pPr>
+        <w:jc w:val="both"/>
+      </w:pPr>
+      <w:proofErr w:type="spellStart"/>
+      <w:r>
+        <w:lastRenderedPageBreak/>
+        <w:t>D</w:t>
+      </w:r>
+      <w:r>
+        <w:rPr>
+          <w:vertAlign w:val="subscript"/>
+        </w:rPr>
+        <w:t>ij</w:t>
+      </w:r>
+      <w:proofErr w:type="spellEnd"/>
+      <w:r>
+        <w:rPr>
+          <w:vertAlign w:val="superscript"/>
+        </w:rPr>
+        <w:t>α</w:t>
+      </w:r>
+      <w:r>
+        <w:t xml:space="preserve"> refers to the distance between HDB building </w:t>
+      </w:r>
+      <w:proofErr w:type="spellStart"/>
+      <w:r>
+        <w:t>i</w:t>
+      </w:r>
+      <w:proofErr w:type="spellEnd"/>
+      <w:r>
+        <w:t xml:space="preserve"> and facility j. This is the distance matrix computed earlier. </w:t>
+      </w:r>
+    </w:p>
+    <w:p>
+      <w:pPr>
+        <w:jc w:val="both"/>
+      </w:pPr>
+      <w:r>
+        <w:t>α refers to the distance decay</w:t>
+      </w:r>
+      <w:r>
+        <w:t xml:space="preserve">, which is defined as the rate of increase of the friction of distance. Due to limitations of the </w:t>
+      </w:r>
+      <w:proofErr w:type="spellStart"/>
+      <w:r>
+        <w:rPr>
+          <w:i/>
+          <w:iCs/>
+        </w:rPr>
+        <w:t>SpatialAcc</w:t>
+      </w:r>
+      <w:proofErr w:type="spellEnd"/>
+      <w:r>
+        <w:t xml:space="preserve"> package, only the power function can be used. In our analysis, we set </w:t>
+      </w:r>
+      <w:r>
+        <w:t>α</w:t>
+      </w:r>
+      <w:r>
+        <w:t xml:space="preserve"> = 2, which is commonly used from the theory of the gravity model. </w:t>
       </w:r>
     </w:p>
     <w:p>
       <w:pPr>
         <w:pStyle w:val="Heading1"/>
-      </w:pPr>
-      <w:r>
         <w:rPr>
           <w:noProof/>
         </w:rPr>
-        <w:t>4 METHODOLOGY</w:t>
-      </w:r>
-    </w:p>
-    <w:p>
-      <w:pPr>
-        <w:jc w:val="both"/>
-      </w:pPr>
-      <w:r>
-        <w:t>4.2 Spatial Point Pattern Analysis</w:t>
-      </w:r>
-    </w:p>
-    <w:p>
-      <w:pPr>
-        <w:jc w:val="both"/>
-      </w:pPr>
-      <w:r>
-        <w:t>4.3 Distance Matrix</w:t>
-      </w:r>
-    </w:p>
-    <w:p>
-      <w:pPr>
-        <w:jc w:val="both"/>
-      </w:pPr>
-      <w:r>
-        <w:t>4.4 Geographical Accessibility Analysis</w:t>
-      </w:r>
-    </w:p>
-    <w:p>
-      <w:pPr>
-        <w:jc w:val="both"/>
-      </w:pPr>
-      <w:r>
-        <w:t xml:space="preserve">One common approach for assessing geographical accessibility is by using potential spatial accessibility. This is a popular approach used by researchers and analysts to analyse the supply primary healthcare services with respect to the population using a threshold distance and capacity as well. </w:t>
-      </w:r>
-    </w:p>
-    <w:p/>
-    <w:p>
-      <w:pPr>
-        <w:pStyle w:val="Heading1"/>
+      </w:pPr>
+      <w:r>
         <w:rPr>
           <w:noProof/>
         </w:rPr>
-      </w:pPr>
+        <w:t>5</w:t>
+      </w:r>
       <w:r>
         <w:rPr>
           <w:noProof/>
         </w:rPr>
+        <w:t xml:space="preserve"> DATA </w:t>
+      </w:r>
+      <w:r>
+        <w:rPr>
+          <w:noProof/>
+        </w:rPr>
+        <w:t>METHODS &amp; TOOLS</w:t>
+      </w:r>
+    </w:p>
+    <w:p>
+      <w:r>
+        <w:t xml:space="preserve">The data sets used in this study are provided by various government agencies. They are the Housing Development Board (HDB), Singapore Land Authority (SLA), Ministry of Trade and Industry, Department of Statistics, Ministry of Social and Family Development, Ministry of Health and </w:t>
+      </w:r>
+      <w:proofErr w:type="spellStart"/>
+      <w:r>
+        <w:t>Govtech</w:t>
+      </w:r>
+      <w:proofErr w:type="spellEnd"/>
+      <w:r>
+        <w:t xml:space="preserve">. They are sourced from data.gov.sg. </w:t>
+      </w:r>
+    </w:p>
+    <w:p>
+      <w:pPr>
+        <w:pStyle w:val="Heading2"/>
+      </w:pPr>
+      <w:r>
         <w:t>5</w:t>
       </w:r>
       <w:r>
-        <w:rPr>
-          <w:noProof/>
-        </w:rPr>
-        <w:t xml:space="preserve"> DATA </w:t>
-      </w:r>
-      <w:r>
-        <w:rPr>
-          <w:noProof/>
-        </w:rPr>
-        <w:t>METHODS &amp; TOOLS</w:t>
-      </w:r>
-    </w:p>
-    <w:p>
-      <w:r>
-        <w:t xml:space="preserve">The data sets used in this study are provided by various government agencies. They are the Housing Development Board (HDB), Singapore Land Authority (SLA), Ministry of Trade and Industry, Department of Statistics, Ministry of Social and Family Development, Ministry of Health and </w:t>
-      </w:r>
-      <w:proofErr w:type="spellStart"/>
-      <w:r>
-        <w:t>Govtech</w:t>
-      </w:r>
-      <w:proofErr w:type="spellEnd"/>
-      <w:r>
-        <w:t xml:space="preserve">. They are sourced from data.gov.sg. </w:t>
+        <w:t xml:space="preserve">.1 </w:t>
+      </w:r>
+      <w:r>
+        <w:t>Data Sources</w:t>
+      </w:r>
+    </w:p>
+    <w:p>
+      <w:pPr>
+        <w:pStyle w:val="Heading3"/>
+      </w:pPr>
+      <w:r>
+        <w:t>5.1.1 HDB Locations</w:t>
+      </w:r>
+    </w:p>
+    <w:p>
+      <w:pPr>
+        <w:jc w:val="both"/>
+      </w:pPr>
+      <w:r>
+        <w:t xml:space="preserve">This </w:t>
+      </w:r>
+      <w:r>
+        <w:t>csv file</w:t>
+      </w:r>
+      <w:r>
+        <w:t xml:space="preserve"> comprises information on HDB locations and residents. </w:t>
+      </w:r>
+      <w:r>
+        <w:t xml:space="preserve">This data set is then converted into a simple feature data frame using the coordinates for subsequent analysis. </w:t>
+      </w:r>
+      <w:r>
+        <w:t xml:space="preserve">HDB locations are indicative for the location of </w:t>
+      </w:r>
+      <w:r>
+        <w:t xml:space="preserve">the elderly, which represents the demand for amenities. </w:t>
+      </w:r>
+    </w:p>
+    <w:p>
+      <w:pPr>
+        <w:pStyle w:val="Heading3"/>
+      </w:pPr>
+      <w:r>
+        <w:t>5</w:t>
+      </w:r>
+      <w:r>
+        <w:t>.</w:t>
+      </w:r>
+      <w:r>
+        <w:t>1.</w:t>
+      </w:r>
+      <w:r>
+        <w:t>2 MP14 Subzone Data</w:t>
+      </w:r>
+    </w:p>
+    <w:p>
+      <w:pPr>
+        <w:jc w:val="both"/>
+      </w:pPr>
+      <w:r>
+        <w:t xml:space="preserve">This shapefile contains polygons that indicate subzone boundary. Subzones are divisions within a planning area. This file is crucial for our analysis as we combined this with other data sets to aggregate data by planning area &amp; subzones. </w:t>
+      </w:r>
+    </w:p>
+    <w:p>
+      <w:pPr>
+        <w:pStyle w:val="Heading3"/>
+      </w:pPr>
+      <w:r>
+        <w:t>5.1.</w:t>
+      </w:r>
+      <w:r>
+        <w:t>3 Singapore Residents by Subzones &amp; Type of Dwelling (2011 – 2019)</w:t>
+      </w:r>
+    </w:p>
+    <w:p>
+      <w:pPr>
+        <w:jc w:val="both"/>
+      </w:pPr>
+      <w:r>
+        <w:t xml:space="preserve">This data set contains residential information such as age group, sex, resident count and year by planning area and subzone. For our analysis, we will be filtering this data to obtain all 2019 data. </w:t>
+      </w:r>
+      <w:r>
+        <w:t xml:space="preserve">The data is then further wrangled to obtain relevant information such as the elderly count by planning area &amp; subzone, total resident count by planning area &amp; subzone, elderly proportion (elderly count / total count) and elderly density (elderly count / area). </w:t>
+      </w:r>
+    </w:p>
+    <w:p>
+      <w:pPr>
+        <w:pStyle w:val="Heading3"/>
+      </w:pPr>
+      <w:r>
+        <w:t>5.1</w:t>
+      </w:r>
+      <w:r>
+        <w:t>.</w:t>
+      </w:r>
+      <w:r>
+        <w:t>4</w:t>
+      </w:r>
+      <w:r>
+        <w:t xml:space="preserve"> Eldercare Services</w:t>
+      </w:r>
+    </w:p>
+    <w:p>
+      <w:pPr>
+        <w:jc w:val="both"/>
+      </w:pPr>
+      <w:r>
+        <w:t>This KML file contains the location data of all Eldercare Services in Singapore, including names, addresses and coordinates</w:t>
+      </w:r>
+      <w:r>
+        <w:t xml:space="preserve">. Then it is used to create a distance matrix for the geographical accessibility analysis. </w:t>
+      </w:r>
+    </w:p>
+    <w:p>
+      <w:pPr>
+        <w:pStyle w:val="Heading3"/>
+      </w:pPr>
+      <w:r>
+        <w:t>5.1.</w:t>
+      </w:r>
+      <w:r>
+        <w:t>5</w:t>
+      </w:r>
+      <w:r>
+        <w:t xml:space="preserve"> Silver </w:t>
+      </w:r>
+      <w:r>
+        <w:t>Infocomm Junctions</w:t>
+      </w:r>
+    </w:p>
+    <w:p>
+      <w:pPr>
+        <w:jc w:val="both"/>
+      </w:pPr>
+      <w:r>
+        <w:t xml:space="preserve">This shapefile contains the location data of all Silver Infocomm Junctions and Hotspots in Singapore, including names, addresses and coordinates It is also subsequently used to create a distance matrix for the geographical accessibility analysis. </w:t>
+      </w:r>
+    </w:p>
+    <w:p>
+      <w:pPr>
+        <w:pStyle w:val="Heading3"/>
+      </w:pPr>
+      <w:r>
+        <w:t>5.1.</w:t>
+      </w:r>
+      <w:r>
+        <w:t>6</w:t>
+      </w:r>
+      <w:r>
+        <w:t xml:space="preserve"> CHAS Clinics</w:t>
+      </w:r>
+    </w:p>
+    <w:p>
+      <w:pPr>
+        <w:jc w:val="both"/>
+      </w:pPr>
+      <w:r>
+        <w:t xml:space="preserve">This shapefile contains the location data of all General Practitioners (GPs) and dental clinics covered under the CHAS scheme, including names, addresses and coordinates It is also subsequently used to create a distance matrix for the geographical accessibility analysis. </w:t>
       </w:r>
     </w:p>
     <w:p>
@@ -2907,231 +3536,22 @@
         <w:pStyle w:val="Heading2"/>
       </w:pPr>
       <w:r>
-        <w:t>5</w:t>
-      </w:r>
-      <w:r>
-        <w:t xml:space="preserve">.1 </w:t>
-      </w:r>
-      <w:r>
-        <w:t>Data Sources</w:t>
-      </w:r>
-    </w:p>
-    <w:p>
-      <w:pPr>
-        <w:pStyle w:val="Heading3"/>
-      </w:pPr>
-      <w:r>
-        <w:t>5.1.1 HDB Locations</w:t>
-      </w:r>
-    </w:p>
-    <w:p>
-      <w:pPr>
-        <w:jc w:val="both"/>
-      </w:pPr>
-      <w:r>
-        <w:t xml:space="preserve">This </w:t>
-      </w:r>
-      <w:r>
-        <w:t>csv file</w:t>
-      </w:r>
-      <w:r>
-        <w:t xml:space="preserve"> comprises information on HDB locations and residents. </w:t>
-      </w:r>
-      <w:r>
-        <w:t xml:space="preserve">This data set is then converted into a simple feature data frame using the coordinates for subsequent analysis. </w:t>
-      </w:r>
-      <w:r>
-        <w:t xml:space="preserve">HDB locations are indicative for the location of </w:t>
-      </w:r>
-      <w:r>
-        <w:t xml:space="preserve">the elderly, which represents the demand for amenities. </w:t>
-      </w:r>
-    </w:p>
-    <w:p>
-      <w:pPr>
-        <w:pStyle w:val="Heading3"/>
-      </w:pPr>
-      <w:r>
-        <w:t>5</w:t>
-      </w:r>
-      <w:r>
-        <w:t>.</w:t>
-      </w:r>
-      <w:r>
-        <w:t>1.</w:t>
-      </w:r>
-      <w:r>
-        <w:t>2 MP14 Subzone Data</w:t>
-      </w:r>
-    </w:p>
-    <w:p>
-      <w:pPr>
-        <w:jc w:val="both"/>
-      </w:pPr>
-      <w:r>
-        <w:t xml:space="preserve">This shapefile contains polygons that indicate subzone boundary. Subzones are divisions within a planning area. This file is crucial for our analysis as we combined this with other data sets to aggregate data by planning area &amp; subzones. </w:t>
-      </w:r>
-    </w:p>
-    <w:p>
-      <w:pPr>
-        <w:pStyle w:val="Heading3"/>
-      </w:pPr>
-      <w:r>
-        <w:t>5.1.</w:t>
-      </w:r>
-      <w:r>
-        <w:t>3 Singapore Residents by Subzones &amp; Type of Dwelling (2011 – 2019)</w:t>
-      </w:r>
-    </w:p>
-    <w:p>
-      <w:pPr>
-        <w:jc w:val="both"/>
-      </w:pPr>
-      <w:r>
-        <w:t xml:space="preserve">This data set contains residential information such as age group, sex, resident count and year by planning area and subzone. For our analysis, we will be filtering this data to obtain all 2019 data. </w:t>
-      </w:r>
-      <w:r>
-        <w:t xml:space="preserve">The data is then further wrangled to obtain relevant information such as the elderly count by planning area &amp; subzone, total resident count by planning area &amp; subzone, elderly proportion (elderly count / total count) and elderly density (elderly count / area). </w:t>
-      </w:r>
-    </w:p>
-    <w:p>
-      <w:pPr>
-        <w:pStyle w:val="Heading3"/>
-      </w:pPr>
-      <w:r>
-        <w:t>5</w:t>
-      </w:r>
-      <w:r>
-        <w:t>.</w:t>
-      </w:r>
-      <w:r>
-        <w:t>1.</w:t>
-      </w:r>
-      <w:r>
-        <w:t>4 Singapore Coastal Outline</w:t>
-      </w:r>
-    </w:p>
-    <w:p>
-      <w:r>
-        <w:t xml:space="preserve">This shapefile details the Singapore coastal boundary outline. </w:t>
-      </w:r>
-    </w:p>
-    <w:p>
-      <w:pPr>
-        <w:pStyle w:val="Heading3"/>
-      </w:pPr>
-      <w:r>
-        <w:t>5.1</w:t>
-      </w:r>
-      <w:r>
-        <w:t>.5 Eldercare Services</w:t>
-      </w:r>
-    </w:p>
-    <w:p>
-      <w:pPr>
-        <w:jc w:val="both"/>
-      </w:pPr>
-      <w:r>
-        <w:t xml:space="preserve">This KML file contains the location data of all Eldercare Services in Singapore, including names, </w:t>
-      </w:r>
-      <w:proofErr w:type="gramStart"/>
-      <w:r>
-        <w:t>addresses</w:t>
-      </w:r>
-      <w:proofErr w:type="gramEnd"/>
-      <w:r>
-        <w:t xml:space="preserve"> and coordinates</w:t>
-      </w:r>
-      <w:r>
-        <w:t xml:space="preserve">. Then it is used to create a distance matrix for the geographical accessibility analysis. </w:t>
-      </w:r>
-    </w:p>
-    <w:p>
-      <w:pPr>
-        <w:pStyle w:val="Heading3"/>
-      </w:pPr>
-      <w:r>
-        <w:t xml:space="preserve">5.1.6 Silver </w:t>
-      </w:r>
-      <w:proofErr w:type="spellStart"/>
-      <w:r>
-        <w:t>Infocomm</w:t>
-      </w:r>
-      <w:proofErr w:type="spellEnd"/>
-      <w:r>
-        <w:t xml:space="preserve"> Junctions</w:t>
-      </w:r>
-    </w:p>
-    <w:p>
-      <w:pPr>
-        <w:jc w:val="both"/>
-      </w:pPr>
-      <w:r>
-        <w:t xml:space="preserve">This shapefile contains the location data of all Silver </w:t>
-      </w:r>
-      <w:proofErr w:type="spellStart"/>
-      <w:r>
-        <w:t>Infocomm</w:t>
-      </w:r>
-      <w:proofErr w:type="spellEnd"/>
-      <w:r>
-        <w:t xml:space="preserve"> Junctions and Hotspots in Singapore, including names, </w:t>
-      </w:r>
-      <w:proofErr w:type="gramStart"/>
-      <w:r>
-        <w:t>addresses</w:t>
-      </w:r>
-      <w:proofErr w:type="gramEnd"/>
-      <w:r>
-        <w:t xml:space="preserve"> and coordinates It is also subsequently used to create a distance matrix for the geographical accessibility analysis. </w:t>
-      </w:r>
-    </w:p>
-    <w:p>
-      <w:pPr>
-        <w:pStyle w:val="Heading3"/>
-      </w:pPr>
-      <w:r>
-        <w:t>5.1.7</w:t>
-      </w:r>
-      <w:r>
-        <w:t xml:space="preserve"> CHAS Clinics</w:t>
-      </w:r>
-    </w:p>
-    <w:p>
-      <w:pPr>
-        <w:jc w:val="both"/>
-      </w:pPr>
-      <w:r>
-        <w:t xml:space="preserve">This shapefile contains the location data of all General Practitioners (GPs) and dental clinics covered under the CHAS scheme, including names, addresses and coordinates It is also subsequently used to create a distance matrix for the geographical accessibility analysis. </w:t>
-      </w:r>
-    </w:p>
-    <w:p>
-      <w:pPr>
-        <w:pStyle w:val="Heading2"/>
-      </w:pPr>
-      <w:r>
         <w:t>5.2 Data Preparation, Cleaning &amp; Wrangling</w:t>
       </w:r>
     </w:p>
     <w:p>
+      <w:pPr>
+        <w:jc w:val="both"/>
+      </w:pPr>
       <w:r>
         <w:t xml:space="preserve">To obtain the relevant population data, </w:t>
       </w:r>
-    </w:p>
-    <w:p>
-      <w:pPr>
-        <w:pStyle w:val="Heading2"/>
-      </w:pPr>
-    </w:p>
-    <w:p>
-      <w:pPr>
-        <w:jc w:val="both"/>
-      </w:pPr>
-    </w:p>
-    <w:p>
-      <w:pPr>
-        <w:jc w:val="both"/>
-      </w:pPr>
+      <w:r>
+        <w:t xml:space="preserve">we first had to filter the data by year 2019. Using the variables age group and resident count by planning area and subzone, </w:t>
+      </w:r>
+      <w:r>
+        <w:t xml:space="preserve">combining with the MP14 Subzone Data and HDB data, we were able to derive the following variables: elderly proportion by subzone, elderly density by subzone and elderly count by HDB block. </w:t>
+      </w:r>
     </w:p>
     <w:p>
       <w:pPr>

</xml_diff>